<commit_message>
Trabalho de Hoje 13/04
Atualizado
</commit_message>
<xml_diff>
--- a/01_Documentos/Trabalho Waldemar - Projeto Interdisciplinar.docx
+++ b/01_Documentos/Trabalho Waldemar - Projeto Interdisciplinar.docx
@@ -1,6 +1,6 @@
 
 <file path=word/document.xml><?xml version="1.0" encoding="utf-8"?>
-<w:document xmlns:wpc="http://schemas.microsoft.com/office/word/2010/wordprocessingCanvas" xmlns:cx="http://schemas.microsoft.com/office/drawing/2014/chartex" xmlns:cx1="http://schemas.microsoft.com/office/drawing/2015/9/8/chartex" xmlns:cx2="http://schemas.microsoft.com/office/drawing/2015/10/21/chartex" xmlns:cx3="http://schemas.microsoft.com/office/drawing/2016/5/9/chartex" xmlns:cx4="http://schemas.microsoft.com/office/drawing/2016/5/10/chartex" xmlns:cx5="http://schemas.microsoft.com/office/drawing/2016/5/11/chartex" xmlns:cx6="http://schemas.microsoft.com/office/drawing/2016/5/12/chartex" xmlns:cx7="http://schemas.microsoft.com/office/drawing/2016/5/13/chartex" xmlns:cx8="http://schemas.microsoft.com/office/drawing/2016/5/14/chartex" xmlns:mc="http://schemas.openxmlformats.org/markup-compatibility/2006" xmlns:aink="http://schemas.microsoft.com/office/drawing/2016/ink" xmlns:am3d="http://schemas.microsoft.com/office/drawing/2017/model3d" xmlns:o="urn:schemas-microsoft-com:office:office" xmlns:r="http://schemas.openxmlformats.org/officeDocument/2006/relationships" xmlns:m="http://schemas.openxmlformats.org/officeDocument/2006/math" xmlns:v="urn:schemas-microsoft-com:vml" xmlns:wp14="http://schemas.microsoft.com/office/word/2010/wordprocessingDrawing" xmlns:wp="http://schemas.openxmlformats.org/drawingml/2006/wordprocessingDrawing" xmlns:w10="urn:schemas-microsoft-com:office:word" xmlns:w="http://schemas.openxmlformats.org/wordprocessingml/2006/main" xmlns:w14="http://schemas.microsoft.com/office/word/2010/wordml" xmlns:w15="http://schemas.microsoft.com/office/word/2012/wordml" xmlns:w16cex="http://schemas.microsoft.com/office/word/2018/wordml/cex" xmlns:w16cid="http://schemas.microsoft.com/office/word/2016/wordml/cid" xmlns:w16="http://schemas.microsoft.com/office/word/2018/wordml" xmlns:w16se="http://schemas.microsoft.com/office/word/2015/wordml/symex" xmlns:wpg="http://schemas.microsoft.com/office/word/2010/wordprocessingGroup" xmlns:wpi="http://schemas.microsoft.com/office/word/2010/wordprocessingInk" xmlns:wne="http://schemas.microsoft.com/office/word/2006/wordml" xmlns:wps="http://schemas.microsoft.com/office/word/2010/wordprocessingShape" mc:Ignorable="w14 w15 w16se w16cid w16 w16cex wp14">
+<w:document xmlns:wpc="http://schemas.microsoft.com/office/word/2010/wordprocessingCanvas" xmlns:cx="http://schemas.microsoft.com/office/drawing/2014/chartex" xmlns:cx1="http://schemas.microsoft.com/office/drawing/2015/9/8/chartex" xmlns:cx2="http://schemas.microsoft.com/office/drawing/2015/10/21/chartex" xmlns:cx3="http://schemas.microsoft.com/office/drawing/2016/5/9/chartex" xmlns:cx4="http://schemas.microsoft.com/office/drawing/2016/5/10/chartex" xmlns:cx5="http://schemas.microsoft.com/office/drawing/2016/5/11/chartex" xmlns:cx6="http://schemas.microsoft.com/office/drawing/2016/5/12/chartex" xmlns:cx7="http://schemas.microsoft.com/office/drawing/2016/5/13/chartex" xmlns:cx8="http://schemas.microsoft.com/office/drawing/2016/5/14/chartex" xmlns:mc="http://schemas.openxmlformats.org/markup-compatibility/2006" xmlns:aink="http://schemas.microsoft.com/office/drawing/2016/ink" xmlns:am3d="http://schemas.microsoft.com/office/drawing/2017/model3d" xmlns:o="urn:schemas-microsoft-com:office:office" xmlns:oel="http://schemas.microsoft.com/office/2019/extlst" xmlns:r="http://schemas.openxmlformats.org/officeDocument/2006/relationships" xmlns:m="http://schemas.openxmlformats.org/officeDocument/2006/math" xmlns:v="urn:schemas-microsoft-com:vml" xmlns:wp14="http://schemas.microsoft.com/office/word/2010/wordprocessingDrawing" xmlns:wp="http://schemas.openxmlformats.org/drawingml/2006/wordprocessingDrawing" xmlns:w10="urn:schemas-microsoft-com:office:word" xmlns:w="http://schemas.openxmlformats.org/wordprocessingml/2006/main" xmlns:w14="http://schemas.microsoft.com/office/word/2010/wordml" xmlns:w15="http://schemas.microsoft.com/office/word/2012/wordml" xmlns:w16cex="http://schemas.microsoft.com/office/word/2018/wordml/cex" xmlns:w16cid="http://schemas.microsoft.com/office/word/2016/wordml/cid" xmlns:w16="http://schemas.microsoft.com/office/word/2018/wordml" xmlns:w16du="http://schemas.microsoft.com/office/word/2023/wordml/word16du" xmlns:w16sdtdh="http://schemas.microsoft.com/office/word/2020/wordml/sdtdatahash" xmlns:w16se="http://schemas.microsoft.com/office/word/2015/wordml/symex" xmlns:wpg="http://schemas.microsoft.com/office/word/2010/wordprocessingGroup" xmlns:wpi="http://schemas.microsoft.com/office/word/2010/wordprocessingInk" xmlns:wne="http://schemas.microsoft.com/office/word/2006/wordml" xmlns:wps="http://schemas.microsoft.com/office/word/2010/wordprocessingShape" mc:Ignorable="w14 w15 w16se w16cid w16 w16cex w16sdtdh wp14">
   <w:body>
     <w:p>
       <w:pPr>
@@ -29,13 +29,23 @@
           <w:szCs w:val="24"/>
         </w:rPr>
       </w:pPr>
-      <w:r>
-        <w:rPr>
-          <w:rFonts w:ascii="Arial" w:hAnsi="Arial" w:cs="Arial"/>
-          <w:sz w:val="24"/>
-          <w:szCs w:val="24"/>
-        </w:rPr>
-        <w:t>Ceunsp Salto</w:t>
+      <w:proofErr w:type="spellStart"/>
+      <w:r>
+        <w:rPr>
+          <w:rFonts w:ascii="Arial" w:hAnsi="Arial" w:cs="Arial"/>
+          <w:sz w:val="24"/>
+          <w:szCs w:val="24"/>
+        </w:rPr>
+        <w:t>Ceunsp</w:t>
+      </w:r>
+      <w:proofErr w:type="spellEnd"/>
+      <w:r>
+        <w:rPr>
+          <w:rFonts w:ascii="Arial" w:hAnsi="Arial" w:cs="Arial"/>
+          <w:sz w:val="24"/>
+          <w:szCs w:val="24"/>
+        </w:rPr>
+        <w:t xml:space="preserve"> Salto</w:t>
       </w:r>
     </w:p>
     <w:p>
@@ -208,7 +218,25 @@
           <w:sz w:val="24"/>
           <w:szCs w:val="24"/>
         </w:rPr>
-        <w:t xml:space="preserve">Leonardo Serafim Pinton </w:t>
+        <w:t xml:space="preserve">Leonardo Serafim </w:t>
+      </w:r>
+      <w:proofErr w:type="spellStart"/>
+      <w:r>
+        <w:rPr>
+          <w:rFonts w:ascii="Arial" w:hAnsi="Arial" w:cs="Arial"/>
+          <w:sz w:val="24"/>
+          <w:szCs w:val="24"/>
+        </w:rPr>
+        <w:t>Pinton</w:t>
+      </w:r>
+      <w:proofErr w:type="spellEnd"/>
+      <w:r>
+        <w:rPr>
+          <w:rFonts w:ascii="Arial" w:hAnsi="Arial" w:cs="Arial"/>
+          <w:sz w:val="24"/>
+          <w:szCs w:val="24"/>
+        </w:rPr>
+        <w:t xml:space="preserve"> </w:t>
       </w:r>
       <w:r>
         <w:rPr>
@@ -340,7 +368,23 @@
           <w:sz w:val="24"/>
           <w:szCs w:val="24"/>
         </w:rPr>
-        <w:t xml:space="preserve">O nosso projeto proposto trabalha com tecnologia de Internet das coisas, ou seja, sistemas IOT. </w:t>
+        <w:t xml:space="preserve">O </w:t>
+      </w:r>
+      <w:r>
+        <w:rPr>
+          <w:rFonts w:ascii="Arial" w:hAnsi="Arial" w:cs="Arial"/>
+          <w:sz w:val="24"/>
+          <w:szCs w:val="24"/>
+        </w:rPr>
+        <w:t>p</w:t>
+      </w:r>
+      <w:r>
+        <w:rPr>
+          <w:rFonts w:ascii="Arial" w:hAnsi="Arial" w:cs="Arial"/>
+          <w:sz w:val="24"/>
+          <w:szCs w:val="24"/>
+        </w:rPr>
+        <w:t xml:space="preserve">rojeto proposto trabalha com tecnologia de Internet das coisas, ou seja, sistemas IOT. </w:t>
       </w:r>
       <w:r>
         <w:rPr>
@@ -356,7 +400,25 @@
           <w:sz w:val="24"/>
           <w:szCs w:val="24"/>
         </w:rPr>
-        <w:t xml:space="preserve"> microcontrolador denominado ESP-32 e Raspberry Pi</w:t>
+        <w:t xml:space="preserve"> microcontrolador denominado ESP-32 e </w:t>
+      </w:r>
+      <w:proofErr w:type="spellStart"/>
+      <w:r>
+        <w:rPr>
+          <w:rFonts w:ascii="Arial" w:hAnsi="Arial" w:cs="Arial"/>
+          <w:sz w:val="24"/>
+          <w:szCs w:val="24"/>
+        </w:rPr>
+        <w:t>Raspberry</w:t>
+      </w:r>
+      <w:proofErr w:type="spellEnd"/>
+      <w:r>
+        <w:rPr>
+          <w:rFonts w:ascii="Arial" w:hAnsi="Arial" w:cs="Arial"/>
+          <w:sz w:val="24"/>
+          <w:szCs w:val="24"/>
+        </w:rPr>
+        <w:t xml:space="preserve"> Pi</w:t>
       </w:r>
       <w:r>
         <w:rPr>
@@ -547,7 +609,39 @@
           <w:szCs w:val="24"/>
         </w:rPr>
         <w:tab/>
-        <w:t xml:space="preserve">Com o software implementado, iremos incrementar um autoatendimento para auxilio de instalação e configuração do sistema. Além de oferecer aos nossos clientes a instalação e auxilio para configuração dos parâmetros de acordo com o sistema de plantio proposto. </w:t>
+        <w:t xml:space="preserve">Com o software implementado, iremos incrementar um autoatendimento para </w:t>
+      </w:r>
+      <w:r>
+        <w:rPr>
+          <w:rFonts w:ascii="Arial" w:hAnsi="Arial" w:cs="Arial"/>
+          <w:sz w:val="24"/>
+          <w:szCs w:val="24"/>
+        </w:rPr>
+        <w:t>auxílio</w:t>
+      </w:r>
+      <w:r>
+        <w:rPr>
+          <w:rFonts w:ascii="Arial" w:hAnsi="Arial" w:cs="Arial"/>
+          <w:sz w:val="24"/>
+          <w:szCs w:val="24"/>
+        </w:rPr>
+        <w:t xml:space="preserve"> de instalação e configuração do sistema. Além de oferecer aos nossos clientes a instalação e </w:t>
+      </w:r>
+      <w:r>
+        <w:rPr>
+          <w:rFonts w:ascii="Arial" w:hAnsi="Arial" w:cs="Arial"/>
+          <w:sz w:val="24"/>
+          <w:szCs w:val="24"/>
+        </w:rPr>
+        <w:t>auxílio</w:t>
+      </w:r>
+      <w:r>
+        <w:rPr>
+          <w:rFonts w:ascii="Arial" w:hAnsi="Arial" w:cs="Arial"/>
+          <w:sz w:val="24"/>
+          <w:szCs w:val="24"/>
+        </w:rPr>
+        <w:t xml:space="preserve"> para configuração dos parâmetros de acordo com o sistema de plantio proposto. </w:t>
       </w:r>
     </w:p>
     <w:p>
@@ -594,12 +688,22 @@
           <w:szCs w:val="24"/>
         </w:rPr>
       </w:pPr>
-      <w:r>
-        <w:rPr>
-          <w:rFonts w:ascii="Arial" w:hAnsi="Arial" w:cs="Arial"/>
-          <w:sz w:val="24"/>
-          <w:szCs w:val="24"/>
-        </w:rPr>
+    </w:p>
+    <w:p>
+      <w:pPr>
+        <w:rPr>
+          <w:rFonts w:ascii="Arial" w:hAnsi="Arial" w:cs="Arial"/>
+          <w:sz w:val="24"/>
+          <w:szCs w:val="24"/>
+        </w:rPr>
+      </w:pPr>
+      <w:r>
+        <w:rPr>
+          <w:rFonts w:ascii="Arial" w:hAnsi="Arial" w:cs="Arial"/>
+          <w:sz w:val="24"/>
+          <w:szCs w:val="24"/>
+        </w:rPr>
+        <w:lastRenderedPageBreak/>
         <w:tab/>
         <w:t xml:space="preserve">Desenvolvedores: </w:t>
       </w:r>
@@ -618,8 +722,14 @@
           <w:sz w:val="24"/>
           <w:szCs w:val="24"/>
         </w:rPr>
-        <w:lastRenderedPageBreak/>
         <w:tab/>
+      </w:r>
+      <w:r>
+        <w:rPr>
+          <w:rFonts w:ascii="Arial" w:hAnsi="Arial" w:cs="Arial"/>
+          <w:sz w:val="24"/>
+          <w:szCs w:val="24"/>
+        </w:rPr>
         <w:t>No projeto em vigor, utilizaremos a linguagem de programação C e C++, entrando um pouco em banco de dados para implementação das configurações e armazenamento dos dados</w:t>
       </w:r>
       <w:r>
@@ -628,7 +738,25 @@
           <w:sz w:val="24"/>
           <w:szCs w:val="24"/>
         </w:rPr>
-        <w:t xml:space="preserve"> através dos tópicos MQTT com o ESP-32 e o Raspberry Pi. </w:t>
+        <w:t xml:space="preserve"> através dos tópicos MQTT com o ESP-32 e o </w:t>
+      </w:r>
+      <w:proofErr w:type="spellStart"/>
+      <w:r>
+        <w:rPr>
+          <w:rFonts w:ascii="Arial" w:hAnsi="Arial" w:cs="Arial"/>
+          <w:sz w:val="24"/>
+          <w:szCs w:val="24"/>
+        </w:rPr>
+        <w:t>Raspberry</w:t>
+      </w:r>
+      <w:proofErr w:type="spellEnd"/>
+      <w:r>
+        <w:rPr>
+          <w:rFonts w:ascii="Arial" w:hAnsi="Arial" w:cs="Arial"/>
+          <w:sz w:val="24"/>
+          <w:szCs w:val="24"/>
+        </w:rPr>
+        <w:t xml:space="preserve"> Pi. </w:t>
       </w:r>
       <w:r>
         <w:rPr>
@@ -649,13 +777,20 @@
     </w:p>
     <w:p>
       <w:pPr>
-        <w:ind w:firstLine="360"/>
-        <w:rPr>
-          <w:rFonts w:ascii="Arial" w:hAnsi="Arial" w:cs="Arial"/>
-          <w:sz w:val="24"/>
-          <w:szCs w:val="24"/>
-        </w:rPr>
-      </w:pPr>
+        <w:rPr>
+          <w:rFonts w:ascii="Arial" w:hAnsi="Arial" w:cs="Arial"/>
+          <w:sz w:val="24"/>
+          <w:szCs w:val="24"/>
+        </w:rPr>
+      </w:pPr>
+      <w:r>
+        <w:rPr>
+          <w:rFonts w:ascii="Arial" w:hAnsi="Arial" w:cs="Arial"/>
+          <w:sz w:val="24"/>
+          <w:szCs w:val="24"/>
+        </w:rPr>
+        <w:tab/>
+      </w:r>
       <w:r>
         <w:rPr>
           <w:rFonts w:ascii="Arial" w:hAnsi="Arial" w:cs="Arial"/>
@@ -691,7 +826,7 @@
           <w:sz w:val="24"/>
           <w:szCs w:val="24"/>
         </w:rPr>
-        <w:t>Desenvolvimento de algoritmos em C/C++ e  Python, Banco de Dados: Felipe e Elvis;</w:t>
+        <w:t>Desenvolvimento de algoritmos em C/C++ e Python, Banco de Dados: Felipe e Elvis;</w:t>
       </w:r>
     </w:p>
     <w:p>
@@ -770,13 +905,20 @@
     </w:p>
     <w:p>
       <w:pPr>
-        <w:ind w:firstLine="360"/>
-        <w:rPr>
-          <w:rFonts w:ascii="Arial" w:hAnsi="Arial" w:cs="Arial"/>
-          <w:sz w:val="24"/>
-          <w:szCs w:val="24"/>
-        </w:rPr>
-      </w:pPr>
+        <w:rPr>
+          <w:rFonts w:ascii="Arial" w:hAnsi="Arial" w:cs="Arial"/>
+          <w:sz w:val="24"/>
+          <w:szCs w:val="24"/>
+        </w:rPr>
+      </w:pPr>
+      <w:r>
+        <w:rPr>
+          <w:rFonts w:ascii="Arial" w:hAnsi="Arial" w:cs="Arial"/>
+          <w:sz w:val="24"/>
+          <w:szCs w:val="24"/>
+        </w:rPr>
+        <w:tab/>
+      </w:r>
       <w:r>
         <w:rPr>
           <w:rFonts w:ascii="Arial" w:hAnsi="Arial" w:cs="Arial"/>
@@ -804,34 +946,2157 @@
     </w:p>
     <w:p>
       <w:pPr>
-        <w:ind w:firstLine="360"/>
-        <w:rPr>
-          <w:rFonts w:ascii="Arial" w:hAnsi="Arial" w:cs="Arial"/>
-          <w:sz w:val="24"/>
-          <w:szCs w:val="24"/>
-        </w:rPr>
-      </w:pPr>
-      <w:r>
-        <w:rPr>
-          <w:rFonts w:ascii="Arial" w:hAnsi="Arial" w:cs="Arial"/>
-          <w:sz w:val="24"/>
-          <w:szCs w:val="24"/>
-        </w:rPr>
-        <w:t>O Helpdesk ficará responsável pel</w:t>
-      </w:r>
-      <w:r>
-        <w:rPr>
-          <w:rFonts w:ascii="Arial" w:hAnsi="Arial" w:cs="Arial"/>
-          <w:sz w:val="24"/>
-          <w:szCs w:val="24"/>
-        </w:rPr>
-        <w:t>a implantação do sistema e suporte ao cliente.</w:t>
+        <w:rPr>
+          <w:rFonts w:ascii="Arial" w:hAnsi="Arial" w:cs="Arial"/>
+          <w:sz w:val="24"/>
+          <w:szCs w:val="24"/>
+        </w:rPr>
+      </w:pPr>
+      <w:r>
+        <w:rPr>
+          <w:rFonts w:ascii="Arial" w:hAnsi="Arial" w:cs="Arial"/>
+          <w:sz w:val="24"/>
+          <w:szCs w:val="24"/>
+        </w:rPr>
+        <w:tab/>
+      </w:r>
+      <w:r>
+        <w:rPr>
+          <w:rFonts w:ascii="Arial" w:hAnsi="Arial" w:cs="Arial"/>
+          <w:sz w:val="24"/>
+          <w:szCs w:val="24"/>
+        </w:rPr>
+        <w:t xml:space="preserve">O </w:t>
+      </w:r>
+      <w:proofErr w:type="spellStart"/>
+      <w:r>
+        <w:rPr>
+          <w:rFonts w:ascii="Arial" w:hAnsi="Arial" w:cs="Arial"/>
+          <w:sz w:val="24"/>
+          <w:szCs w:val="24"/>
+        </w:rPr>
+        <w:t>Helpdesk</w:t>
+      </w:r>
+      <w:proofErr w:type="spellEnd"/>
+      <w:r>
+        <w:rPr>
+          <w:rFonts w:ascii="Arial" w:hAnsi="Arial" w:cs="Arial"/>
+          <w:sz w:val="24"/>
+          <w:szCs w:val="24"/>
+        </w:rPr>
+        <w:t xml:space="preserve"> ficará responsável pel</w:t>
+      </w:r>
+      <w:r>
+        <w:rPr>
+          <w:rFonts w:ascii="Arial" w:hAnsi="Arial" w:cs="Arial"/>
+          <w:sz w:val="24"/>
+          <w:szCs w:val="24"/>
+        </w:rPr>
+        <w:t>a implantação do sistema e suporte ao cliente</w:t>
+      </w:r>
+      <w:r>
+        <w:rPr>
+          <w:rFonts w:ascii="Arial" w:hAnsi="Arial" w:cs="Arial"/>
+          <w:sz w:val="24"/>
+          <w:szCs w:val="24"/>
+        </w:rPr>
+        <w:t>.</w:t>
+      </w:r>
+    </w:p>
+    <w:p>
+      <w:pPr>
+        <w:pStyle w:val="NormalWeb"/>
+        <w:ind w:firstLine="708"/>
+        <w:jc w:val="both"/>
+        <w:rPr>
+          <w:rFonts w:ascii="Arial" w:hAnsi="Arial" w:cs="Arial"/>
+        </w:rPr>
+      </w:pPr>
+      <w:r>
+        <w:rPr>
+          <w:rFonts w:ascii="Arial" w:hAnsi="Arial" w:cs="Arial"/>
+        </w:rPr>
+        <w:t>Sistematização:</w:t>
+      </w:r>
+      <w:r>
+        <w:rPr>
+          <w:rFonts w:ascii="Arial" w:hAnsi="Arial" w:cs="Arial"/>
+        </w:rPr>
+        <w:br/>
+      </w:r>
+      <w:r>
+        <w:rPr>
+          <w:rFonts w:ascii="Arial" w:hAnsi="Arial" w:cs="Arial"/>
+        </w:rPr>
+        <w:br/>
+      </w:r>
+      <w:r>
+        <w:rPr>
+          <w:rFonts w:ascii="Arial" w:hAnsi="Arial" w:cs="Arial"/>
+        </w:rPr>
+        <w:tab/>
+      </w:r>
+      <w:r>
+        <w:rPr>
+          <w:rFonts w:ascii="Arial" w:hAnsi="Arial" w:cs="Arial"/>
+        </w:rPr>
+        <w:t>O projeto</w:t>
+      </w:r>
+      <w:r>
+        <w:rPr>
+          <w:rFonts w:ascii="Arial" w:hAnsi="Arial" w:cs="Arial"/>
+        </w:rPr>
+        <w:t xml:space="preserve"> </w:t>
+      </w:r>
+      <w:r>
+        <w:rPr>
+          <w:rFonts w:ascii="Arial" w:hAnsi="Arial" w:cs="Arial"/>
+        </w:rPr>
+        <w:t xml:space="preserve">consiste em monitoramento e controle da estufa sob implementação, tendo como principal </w:t>
+      </w:r>
+      <w:r>
+        <w:rPr>
+          <w:rFonts w:ascii="Arial" w:hAnsi="Arial" w:cs="Arial"/>
+        </w:rPr>
+        <w:t xml:space="preserve">objetivo </w:t>
+      </w:r>
+      <w:r>
+        <w:rPr>
+          <w:rFonts w:ascii="Arial" w:hAnsi="Arial" w:cs="Arial"/>
+        </w:rPr>
+        <w:t xml:space="preserve">monitorar, controlar e sinalizar </w:t>
+      </w:r>
+      <w:r>
+        <w:rPr>
+          <w:rFonts w:ascii="Arial" w:hAnsi="Arial" w:cs="Arial"/>
+        </w:rPr>
+        <w:t>situações</w:t>
+      </w:r>
+      <w:r>
+        <w:rPr>
+          <w:rFonts w:ascii="Arial" w:hAnsi="Arial" w:cs="Arial"/>
+        </w:rPr>
+        <w:t xml:space="preserve"> prejudiciais ao plantio. Os sensores que fazem o monitoramento das condições climáticas estão responsáveis pelo monitoramento e </w:t>
+      </w:r>
+      <w:r>
+        <w:rPr>
+          <w:rFonts w:ascii="Arial" w:hAnsi="Arial" w:cs="Arial"/>
+        </w:rPr>
+        <w:t>por garantir</w:t>
+      </w:r>
+      <w:r>
+        <w:rPr>
+          <w:rFonts w:ascii="Arial" w:hAnsi="Arial" w:cs="Arial"/>
+        </w:rPr>
+        <w:t xml:space="preserve"> que a plantação está dentro das melhores condições para o cultivo, caso não esteja, através da programação na linguagem c e c++, faz-se necessário a atuação dos periféricos que fazem o controle efetivo do cultivo, garantindo assim</w:t>
+      </w:r>
+      <w:r>
+        <w:rPr>
+          <w:rFonts w:ascii="Arial" w:hAnsi="Arial" w:cs="Arial"/>
+        </w:rPr>
+        <w:t xml:space="preserve"> </w:t>
+      </w:r>
+      <w:r>
+        <w:rPr>
+          <w:rFonts w:ascii="Arial" w:hAnsi="Arial" w:cs="Arial"/>
+        </w:rPr>
+        <w:t>o resfriamento da estufa, irrigação do solo e controle da luminosidade.</w:t>
+      </w:r>
+    </w:p>
+    <w:p>
+      <w:pPr>
+        <w:pStyle w:val="NormalWeb"/>
+        <w:ind w:firstLine="708"/>
+        <w:jc w:val="both"/>
+        <w:rPr>
+          <w:rFonts w:ascii="Arial" w:hAnsi="Arial" w:cs="Arial"/>
+        </w:rPr>
+      </w:pPr>
+      <w:r>
+        <w:rPr>
+          <w:rFonts w:ascii="Arial" w:hAnsi="Arial" w:cs="Arial"/>
+        </w:rPr>
+        <w:t>O ESP32 fará as leituras dos sensores e atuará nos periféricos para que os valores estabelecidos fiquem dentro dos parâmetros definidos através do aplicativo MQTT Dash, onde será possível, além de definir os parâmetros do cultivo, ver informações importantes, como temperatura, umidade, se há algum alarme e assim por diante.</w:t>
+      </w:r>
+    </w:p>
+    <w:p>
+      <w:pPr>
+        <w:pStyle w:val="NormalWeb"/>
+        <w:ind w:firstLine="708"/>
+        <w:jc w:val="both"/>
+        <w:rPr>
+          <w:rFonts w:ascii="Arial" w:hAnsi="Arial" w:cs="Arial"/>
+        </w:rPr>
+      </w:pPr>
+    </w:p>
+    <w:p>
+      <w:pPr>
+        <w:pStyle w:val="NormalWeb"/>
+        <w:ind w:firstLine="708"/>
+        <w:jc w:val="both"/>
+        <w:rPr>
+          <w:rFonts w:ascii="Arial" w:hAnsi="Arial" w:cs="Arial"/>
+        </w:rPr>
+      </w:pPr>
+    </w:p>
+    <w:p>
+      <w:pPr>
+        <w:pStyle w:val="NormalWeb"/>
+        <w:ind w:firstLine="708"/>
+        <w:jc w:val="both"/>
+        <w:rPr>
+          <w:rFonts w:ascii="Arial" w:hAnsi="Arial" w:cs="Arial"/>
+        </w:rPr>
+      </w:pPr>
+      <w:r>
+        <w:rPr>
+          <w:rFonts w:ascii="Arial" w:hAnsi="Arial" w:cs="Arial"/>
+        </w:rPr>
+        <w:lastRenderedPageBreak/>
+        <w:t xml:space="preserve">As informações lidas pelo ESP32 serão transmitidas para o </w:t>
+      </w:r>
+      <w:proofErr w:type="spellStart"/>
+      <w:r>
+        <w:rPr>
+          <w:rFonts w:ascii="Arial" w:hAnsi="Arial" w:cs="Arial"/>
+        </w:rPr>
+        <w:t>Raspberry</w:t>
+      </w:r>
+      <w:proofErr w:type="spellEnd"/>
+      <w:r>
+        <w:rPr>
+          <w:rFonts w:ascii="Arial" w:hAnsi="Arial" w:cs="Arial"/>
+        </w:rPr>
+        <w:t xml:space="preserve"> através de tópicos MQTT e armazenadas em um banco de dados em CSV, que posteriormente poderá ser substituído por um SGBD mais robusto. Dessa maneira será possível ter acesso ao histórico do plantio. Com esse histórico é possível fazer um estudo para a melhoria de parâmetros para cada tipo de cultura, tirando assim proveito máximo do sistema.</w:t>
+      </w:r>
+    </w:p>
+    <w:p>
+      <w:pPr>
+        <w:pStyle w:val="NormalWeb"/>
+        <w:keepNext/>
+      </w:pPr>
+      <w:r>
+        <w:rPr>
+          <w:noProof/>
+        </w:rPr>
+        <w:drawing>
+          <wp:inline distT="0" distB="0" distL="0" distR="0" wp14:anchorId="4B393043" wp14:editId="6BFD52D4">
+            <wp:extent cx="5400040" cy="2723515"/>
+            <wp:effectExtent l="0" t="0" r="0" b="635"/>
+            <wp:docPr id="1" name="Imagem 1" descr="Tela de um aparelho eletrônico&#10;&#10;Descrição gerada automaticamente"/>
+            <wp:cNvGraphicFramePr>
+              <a:graphicFrameLocks xmlns:a="http://schemas.openxmlformats.org/drawingml/2006/main" noChangeAspect="1"/>
+            </wp:cNvGraphicFramePr>
+            <a:graphic xmlns:a="http://schemas.openxmlformats.org/drawingml/2006/main">
+              <a:graphicData uri="http://schemas.openxmlformats.org/drawingml/2006/picture">
+                <pic:pic xmlns:pic="http://schemas.openxmlformats.org/drawingml/2006/picture">
+                  <pic:nvPicPr>
+                    <pic:cNvPr id="1" name="Imagem 1" descr="Tela de um aparelho eletrônico&#10;&#10;Descrição gerada automaticamente"/>
+                    <pic:cNvPicPr/>
+                  </pic:nvPicPr>
+                  <pic:blipFill>
+                    <a:blip r:embed="rId5"/>
+                    <a:stretch>
+                      <a:fillRect/>
+                    </a:stretch>
+                  </pic:blipFill>
+                  <pic:spPr>
+                    <a:xfrm>
+                      <a:off x="0" y="0"/>
+                      <a:ext cx="5400040" cy="2723515"/>
+                    </a:xfrm>
+                    <a:prstGeom prst="rect">
+                      <a:avLst/>
+                    </a:prstGeom>
+                  </pic:spPr>
+                </pic:pic>
+              </a:graphicData>
+            </a:graphic>
+          </wp:inline>
+        </w:drawing>
+      </w:r>
+    </w:p>
+    <w:p>
+      <w:pPr>
+        <w:pStyle w:val="Legenda"/>
+        <w:jc w:val="center"/>
+        <w:rPr>
+          <w:rFonts w:ascii="Arial" w:hAnsi="Arial" w:cs="Arial"/>
+          <w:i w:val="0"/>
+          <w:iCs w:val="0"/>
+          <w:color w:val="auto"/>
+          <w:sz w:val="20"/>
+          <w:szCs w:val="20"/>
+        </w:rPr>
+      </w:pPr>
+      <w:r>
+        <w:rPr>
+          <w:rFonts w:ascii="Arial" w:hAnsi="Arial" w:cs="Arial"/>
+          <w:i w:val="0"/>
+          <w:iCs w:val="0"/>
+          <w:color w:val="auto"/>
+          <w:sz w:val="20"/>
+          <w:szCs w:val="20"/>
+        </w:rPr>
+        <w:t xml:space="preserve">Figura </w:t>
+      </w:r>
+      <w:r>
+        <w:rPr>
+          <w:rFonts w:ascii="Arial" w:hAnsi="Arial" w:cs="Arial"/>
+          <w:i w:val="0"/>
+          <w:iCs w:val="0"/>
+          <w:color w:val="auto"/>
+          <w:sz w:val="20"/>
+          <w:szCs w:val="20"/>
+        </w:rPr>
+        <w:fldChar w:fldCharType="begin"/>
+      </w:r>
+      <w:r>
+        <w:rPr>
+          <w:rFonts w:ascii="Arial" w:hAnsi="Arial" w:cs="Arial"/>
+          <w:i w:val="0"/>
+          <w:iCs w:val="0"/>
+          <w:color w:val="auto"/>
+          <w:sz w:val="20"/>
+          <w:szCs w:val="20"/>
+        </w:rPr>
+        <w:instrText xml:space="preserve"> SEQ Figura \* ARABIC </w:instrText>
+      </w:r>
+      <w:r>
+        <w:rPr>
+          <w:rFonts w:ascii="Arial" w:hAnsi="Arial" w:cs="Arial"/>
+          <w:i w:val="0"/>
+          <w:iCs w:val="0"/>
+          <w:color w:val="auto"/>
+          <w:sz w:val="20"/>
+          <w:szCs w:val="20"/>
+        </w:rPr>
+        <w:fldChar w:fldCharType="separate"/>
+      </w:r>
+      <w:r>
+        <w:rPr>
+          <w:rFonts w:ascii="Arial" w:hAnsi="Arial" w:cs="Arial"/>
+          <w:i w:val="0"/>
+          <w:iCs w:val="0"/>
+          <w:noProof/>
+          <w:color w:val="auto"/>
+          <w:sz w:val="20"/>
+          <w:szCs w:val="20"/>
+        </w:rPr>
+        <w:t>1</w:t>
+      </w:r>
+      <w:r>
+        <w:rPr>
+          <w:rFonts w:ascii="Arial" w:hAnsi="Arial" w:cs="Arial"/>
+          <w:i w:val="0"/>
+          <w:iCs w:val="0"/>
+          <w:color w:val="auto"/>
+          <w:sz w:val="20"/>
+          <w:szCs w:val="20"/>
+        </w:rPr>
+        <w:fldChar w:fldCharType="end"/>
+      </w:r>
+      <w:r>
+        <w:rPr>
+          <w:rFonts w:ascii="Arial" w:hAnsi="Arial" w:cs="Arial"/>
+          <w:i w:val="0"/>
+          <w:iCs w:val="0"/>
+          <w:color w:val="auto"/>
+          <w:sz w:val="20"/>
+          <w:szCs w:val="20"/>
+        </w:rPr>
+        <w:t>: Arquitetura do projeto</w:t>
       </w:r>
     </w:p>
     <w:p>
       <w:pPr>
         <w:ind w:left="708"/>
-        <w:rPr>
+        <w:jc w:val="both"/>
+        <w:rPr>
+          <w:rFonts w:ascii="Arial" w:eastAsia="Arial" w:hAnsi="Arial" w:cs="Arial"/>
+          <w:b/>
+          <w:sz w:val="24"/>
+          <w:szCs w:val="24"/>
+        </w:rPr>
+      </w:pPr>
+      <w:r>
+        <w:rPr>
+          <w:rFonts w:ascii="Arial" w:hAnsi="Arial" w:cs="Arial"/>
+          <w:b/>
+          <w:sz w:val="24"/>
+          <w:szCs w:val="24"/>
+        </w:rPr>
+        <w:t>Sensores:</w:t>
+      </w:r>
+    </w:p>
+    <w:p>
+      <w:pPr>
+        <w:jc w:val="both"/>
+        <w:rPr>
+          <w:rFonts w:ascii="Arial" w:hAnsi="Arial" w:cs="Arial"/>
+          <w:bCs/>
+          <w:sz w:val="24"/>
+          <w:szCs w:val="24"/>
+        </w:rPr>
+      </w:pPr>
+      <w:r>
+        <w:rPr>
+          <w:rFonts w:ascii="Arial" w:hAnsi="Arial" w:cs="Arial"/>
+          <w:bCs/>
+          <w:sz w:val="24"/>
+          <w:szCs w:val="24"/>
+        </w:rPr>
+        <w:tab/>
+        <w:t xml:space="preserve">Os sensores são responsáveis pela garantia do funcionamento e monitoramento do sistema da estufa, através dos parâmetros configurados no aplicativo MQTT Dash, tendo como sensores: </w:t>
+      </w:r>
+    </w:p>
+    <w:p>
+      <w:pPr>
+        <w:pStyle w:val="PargrafodaLista"/>
+        <w:numPr>
+          <w:ilvl w:val="0"/>
+          <w:numId w:val="3"/>
+        </w:numPr>
+        <w:jc w:val="both"/>
+        <w:rPr>
+          <w:rFonts w:ascii="Arial" w:hAnsi="Arial" w:cs="Arial"/>
+          <w:b/>
+          <w:sz w:val="24"/>
+          <w:szCs w:val="24"/>
+        </w:rPr>
+      </w:pPr>
+      <w:r>
+        <w:rPr>
+          <w:rFonts w:ascii="Arial" w:hAnsi="Arial" w:cs="Arial"/>
+          <w:sz w:val="24"/>
+          <w:szCs w:val="24"/>
+        </w:rPr>
+        <w:t>Sensor de luminosidade – LDR 10mm:</w:t>
+      </w:r>
+    </w:p>
+    <w:p>
+      <w:pPr>
+        <w:ind w:firstLine="708"/>
+        <w:jc w:val="both"/>
+        <w:rPr>
+          <w:rFonts w:ascii="Arial" w:hAnsi="Arial" w:cs="Arial"/>
+          <w:sz w:val="24"/>
+          <w:szCs w:val="24"/>
+        </w:rPr>
+      </w:pPr>
+      <w:r>
+        <w:rPr>
+          <w:rFonts w:ascii="Arial" w:hAnsi="Arial" w:cs="Arial"/>
+          <w:sz w:val="24"/>
+          <w:szCs w:val="24"/>
+        </w:rPr>
+        <w:t>O sensor de luminosidade LDR10mm será responsável pelo monitoramento da iluminação que o plantio estará exposto, trabalhando em conjunto com o microcontrolador ESP32 para ativação da iluminação da luz branca simulando a luz diurna para suprir necessidade de dias nublados</w:t>
+      </w:r>
+      <w:r>
+        <w:rPr>
+          <w:rFonts w:ascii="Arial" w:hAnsi="Arial" w:cs="Arial"/>
+          <w:sz w:val="24"/>
+          <w:szCs w:val="24"/>
+        </w:rPr>
+        <w:t>.</w:t>
+      </w:r>
+    </w:p>
+    <w:p>
+      <w:pPr>
+        <w:jc w:val="center"/>
+        <w:rPr>
+          <w:rFonts w:ascii="Arial" w:hAnsi="Arial" w:cs="Arial"/>
+          <w:sz w:val="24"/>
+          <w:szCs w:val="24"/>
+        </w:rPr>
+      </w:pPr>
+      <w:r>
+        <w:rPr>
+          <w:noProof/>
+          <w:lang w:eastAsia="pt-BR"/>
+        </w:rPr>
+        <w:drawing>
+          <wp:inline distT="0" distB="0" distL="0" distR="0" wp14:anchorId="48E39FAB" wp14:editId="5F7141AE">
+            <wp:extent cx="2145600" cy="2145600"/>
+            <wp:effectExtent l="0" t="0" r="0" b="0"/>
+            <wp:docPr id="8" name="Imagem 8" descr="Imagem em preto e branco&#10;&#10;Descrição gerada automaticamente com confiança média"/>
+            <wp:cNvGraphicFramePr>
+              <a:graphicFrameLocks xmlns:a="http://schemas.openxmlformats.org/drawingml/2006/main" noChangeAspect="1"/>
+            </wp:cNvGraphicFramePr>
+            <a:graphic xmlns:a="http://schemas.openxmlformats.org/drawingml/2006/main">
+              <a:graphicData uri="http://schemas.openxmlformats.org/drawingml/2006/picture">
+                <pic:pic xmlns:pic="http://schemas.openxmlformats.org/drawingml/2006/picture">
+                  <pic:nvPicPr>
+                    <pic:cNvPr id="8" name="Imagem 8" descr="Imagem em preto e branco&#10;&#10;Descrição gerada automaticamente com confiança média"/>
+                    <pic:cNvPicPr/>
+                  </pic:nvPicPr>
+                  <pic:blipFill>
+                    <a:blip r:embed="rId6" cstate="print">
+                      <a:extLst>
+                        <a:ext uri="{28A0092B-C50C-407E-A947-70E740481C1C}">
+                          <a14:useLocalDpi xmlns:a14="http://schemas.microsoft.com/office/drawing/2010/main" val="0"/>
+                        </a:ext>
+                      </a:extLst>
+                    </a:blip>
+                    <a:stretch>
+                      <a:fillRect/>
+                    </a:stretch>
+                  </pic:blipFill>
+                  <pic:spPr>
+                    <a:xfrm>
+                      <a:off x="0" y="0"/>
+                      <a:ext cx="2145600" cy="2145600"/>
+                    </a:xfrm>
+                    <a:prstGeom prst="rect">
+                      <a:avLst/>
+                    </a:prstGeom>
+                  </pic:spPr>
+                </pic:pic>
+              </a:graphicData>
+            </a:graphic>
+          </wp:inline>
+        </w:drawing>
+      </w:r>
+    </w:p>
+    <w:p>
+      <w:pPr>
+        <w:pStyle w:val="Legenda"/>
+        <w:jc w:val="center"/>
+        <w:rPr>
+          <w:rFonts w:ascii="Arial" w:hAnsi="Arial" w:cs="Arial"/>
+          <w:b/>
+          <w:i w:val="0"/>
+          <w:iCs w:val="0"/>
+          <w:color w:val="auto"/>
+          <w:sz w:val="20"/>
+          <w:szCs w:val="20"/>
+        </w:rPr>
+      </w:pPr>
+      <w:r>
+        <w:rPr>
+          <w:rFonts w:ascii="Arial" w:hAnsi="Arial" w:cs="Arial"/>
+          <w:i w:val="0"/>
+          <w:iCs w:val="0"/>
+          <w:color w:val="auto"/>
+          <w:sz w:val="20"/>
+          <w:szCs w:val="20"/>
+        </w:rPr>
+        <w:lastRenderedPageBreak/>
+        <w:t xml:space="preserve">Figura </w:t>
+      </w:r>
+      <w:r>
+        <w:rPr>
+          <w:rFonts w:ascii="Arial" w:hAnsi="Arial" w:cs="Arial"/>
+          <w:i w:val="0"/>
+          <w:iCs w:val="0"/>
+          <w:color w:val="auto"/>
+          <w:sz w:val="20"/>
+          <w:szCs w:val="20"/>
+        </w:rPr>
+        <w:fldChar w:fldCharType="begin"/>
+      </w:r>
+      <w:r>
+        <w:rPr>
+          <w:rFonts w:ascii="Arial" w:hAnsi="Arial" w:cs="Arial"/>
+          <w:i w:val="0"/>
+          <w:iCs w:val="0"/>
+          <w:color w:val="auto"/>
+          <w:sz w:val="20"/>
+          <w:szCs w:val="20"/>
+        </w:rPr>
+        <w:instrText xml:space="preserve"> SEQ Figura \* ARABIC </w:instrText>
+      </w:r>
+      <w:r>
+        <w:rPr>
+          <w:rFonts w:ascii="Arial" w:hAnsi="Arial" w:cs="Arial"/>
+          <w:i w:val="0"/>
+          <w:iCs w:val="0"/>
+          <w:color w:val="auto"/>
+          <w:sz w:val="20"/>
+          <w:szCs w:val="20"/>
+        </w:rPr>
+        <w:fldChar w:fldCharType="separate"/>
+      </w:r>
+      <w:r>
+        <w:rPr>
+          <w:rFonts w:ascii="Arial" w:hAnsi="Arial" w:cs="Arial"/>
+          <w:i w:val="0"/>
+          <w:iCs w:val="0"/>
+          <w:noProof/>
+          <w:color w:val="auto"/>
+          <w:sz w:val="20"/>
+          <w:szCs w:val="20"/>
+        </w:rPr>
+        <w:t>2</w:t>
+      </w:r>
+      <w:r>
+        <w:rPr>
+          <w:rFonts w:ascii="Arial" w:hAnsi="Arial" w:cs="Arial"/>
+          <w:i w:val="0"/>
+          <w:iCs w:val="0"/>
+          <w:color w:val="auto"/>
+          <w:sz w:val="20"/>
+          <w:szCs w:val="20"/>
+        </w:rPr>
+        <w:fldChar w:fldCharType="end"/>
+      </w:r>
+      <w:r>
+        <w:rPr>
+          <w:rFonts w:ascii="Arial" w:hAnsi="Arial" w:cs="Arial"/>
+          <w:i w:val="0"/>
+          <w:iCs w:val="0"/>
+          <w:color w:val="auto"/>
+          <w:sz w:val="20"/>
+          <w:szCs w:val="20"/>
+        </w:rPr>
+        <w:t>: Sensor de luminosidade</w:t>
+      </w:r>
+    </w:p>
+    <w:p>
+      <w:pPr>
+        <w:pStyle w:val="PargrafodaLista"/>
+        <w:ind w:firstLine="696"/>
+        <w:jc w:val="both"/>
+        <w:rPr>
+          <w:rFonts w:ascii="Arial" w:hAnsi="Arial" w:cs="Arial"/>
+          <w:sz w:val="20"/>
+          <w:szCs w:val="24"/>
+        </w:rPr>
+      </w:pPr>
+    </w:p>
+    <w:p>
+      <w:pPr>
+        <w:pStyle w:val="PargrafodaLista"/>
+        <w:numPr>
+          <w:ilvl w:val="0"/>
+          <w:numId w:val="3"/>
+        </w:numPr>
+        <w:jc w:val="both"/>
+        <w:rPr>
+          <w:rFonts w:ascii="Arial" w:hAnsi="Arial" w:cs="Arial"/>
+          <w:sz w:val="24"/>
+          <w:szCs w:val="24"/>
+        </w:rPr>
+      </w:pPr>
+      <w:r>
+        <w:rPr>
+          <w:rFonts w:ascii="Arial" w:hAnsi="Arial" w:cs="Arial"/>
+          <w:sz w:val="24"/>
+          <w:szCs w:val="24"/>
+        </w:rPr>
+        <w:t>Sensor de umidade – Higrômetro:</w:t>
+      </w:r>
+    </w:p>
+    <w:p>
+      <w:pPr>
+        <w:ind w:firstLine="708"/>
+        <w:jc w:val="both"/>
+        <w:rPr>
+          <w:rFonts w:ascii="Arial" w:hAnsi="Arial" w:cs="Arial"/>
+          <w:sz w:val="24"/>
+          <w:szCs w:val="24"/>
+        </w:rPr>
+      </w:pPr>
+      <w:r>
+        <w:rPr>
+          <w:rFonts w:ascii="Arial" w:hAnsi="Arial" w:cs="Arial"/>
+          <w:sz w:val="24"/>
+          <w:szCs w:val="24"/>
+        </w:rPr>
+        <w:t>O sensor de umidade (Higrômetro) será responsável por garantir que a umidade do solo esteja nos parâmetros favoráveis para o cultivo em vigor, monitorando e acionando o atuador quando necessário.</w:t>
+      </w:r>
+    </w:p>
+    <w:p>
+      <w:pPr>
+        <w:keepNext/>
+        <w:jc w:val="center"/>
+      </w:pPr>
+      <w:r>
+        <w:rPr>
+          <w:noProof/>
+          <w:lang w:eastAsia="pt-BR"/>
+        </w:rPr>
+        <w:drawing>
+          <wp:inline distT="0" distB="0" distL="0" distR="0" wp14:anchorId="16F1A9E6" wp14:editId="500F8F6E">
+            <wp:extent cx="2187101" cy="2145600"/>
+            <wp:effectExtent l="0" t="0" r="3810" b="7620"/>
+            <wp:docPr id="2" name="Imagem 2" descr="Em preto e branco&#10;&#10;Descrição gerada automaticamente com confiança média"/>
+            <wp:cNvGraphicFramePr>
+              <a:graphicFrameLocks xmlns:a="http://schemas.openxmlformats.org/drawingml/2006/main" noChangeAspect="1"/>
+            </wp:cNvGraphicFramePr>
+            <a:graphic xmlns:a="http://schemas.openxmlformats.org/drawingml/2006/main">
+              <a:graphicData uri="http://schemas.openxmlformats.org/drawingml/2006/picture">
+                <pic:pic xmlns:pic="http://schemas.openxmlformats.org/drawingml/2006/picture">
+                  <pic:nvPicPr>
+                    <pic:cNvPr id="2" name="Imagem 2" descr="Em preto e branco&#10;&#10;Descrição gerada automaticamente com confiança média"/>
+                    <pic:cNvPicPr/>
+                  </pic:nvPicPr>
+                  <pic:blipFill>
+                    <a:blip r:embed="rId7">
+                      <a:extLst>
+                        <a:ext uri="{28A0092B-C50C-407E-A947-70E740481C1C}">
+                          <a14:useLocalDpi xmlns:a14="http://schemas.microsoft.com/office/drawing/2010/main" val="0"/>
+                        </a:ext>
+                      </a:extLst>
+                    </a:blip>
+                    <a:stretch>
+                      <a:fillRect/>
+                    </a:stretch>
+                  </pic:blipFill>
+                  <pic:spPr>
+                    <a:xfrm>
+                      <a:off x="0" y="0"/>
+                      <a:ext cx="2187101" cy="2145600"/>
+                    </a:xfrm>
+                    <a:prstGeom prst="rect">
+                      <a:avLst/>
+                    </a:prstGeom>
+                  </pic:spPr>
+                </pic:pic>
+              </a:graphicData>
+            </a:graphic>
+          </wp:inline>
+        </w:drawing>
+      </w:r>
+    </w:p>
+    <w:p>
+      <w:pPr>
+        <w:pStyle w:val="Legenda"/>
+        <w:jc w:val="center"/>
+        <w:rPr>
+          <w:rFonts w:ascii="Arial" w:hAnsi="Arial" w:cs="Arial"/>
+          <w:i w:val="0"/>
+          <w:iCs w:val="0"/>
+          <w:color w:val="auto"/>
+          <w:sz w:val="20"/>
+          <w:szCs w:val="20"/>
+        </w:rPr>
+      </w:pPr>
+      <w:r>
+        <w:rPr>
+          <w:rFonts w:ascii="Arial" w:hAnsi="Arial" w:cs="Arial"/>
+          <w:i w:val="0"/>
+          <w:iCs w:val="0"/>
+          <w:color w:val="auto"/>
+          <w:sz w:val="20"/>
+          <w:szCs w:val="20"/>
+        </w:rPr>
+        <w:t xml:space="preserve">Figura </w:t>
+      </w:r>
+      <w:r>
+        <w:rPr>
+          <w:rFonts w:ascii="Arial" w:hAnsi="Arial" w:cs="Arial"/>
+          <w:i w:val="0"/>
+          <w:iCs w:val="0"/>
+          <w:color w:val="auto"/>
+          <w:sz w:val="20"/>
+          <w:szCs w:val="20"/>
+        </w:rPr>
+        <w:fldChar w:fldCharType="begin"/>
+      </w:r>
+      <w:r>
+        <w:rPr>
+          <w:rFonts w:ascii="Arial" w:hAnsi="Arial" w:cs="Arial"/>
+          <w:i w:val="0"/>
+          <w:iCs w:val="0"/>
+          <w:color w:val="auto"/>
+          <w:sz w:val="20"/>
+          <w:szCs w:val="20"/>
+        </w:rPr>
+        <w:instrText xml:space="preserve"> SEQ Figura \* ARABIC </w:instrText>
+      </w:r>
+      <w:r>
+        <w:rPr>
+          <w:rFonts w:ascii="Arial" w:hAnsi="Arial" w:cs="Arial"/>
+          <w:i w:val="0"/>
+          <w:iCs w:val="0"/>
+          <w:color w:val="auto"/>
+          <w:sz w:val="20"/>
+          <w:szCs w:val="20"/>
+        </w:rPr>
+        <w:fldChar w:fldCharType="separate"/>
+      </w:r>
+      <w:r>
+        <w:rPr>
+          <w:rFonts w:ascii="Arial" w:hAnsi="Arial" w:cs="Arial"/>
+          <w:i w:val="0"/>
+          <w:iCs w:val="0"/>
+          <w:noProof/>
+          <w:color w:val="auto"/>
+          <w:sz w:val="20"/>
+          <w:szCs w:val="20"/>
+        </w:rPr>
+        <w:t>3</w:t>
+      </w:r>
+      <w:r>
+        <w:rPr>
+          <w:rFonts w:ascii="Arial" w:hAnsi="Arial" w:cs="Arial"/>
+          <w:i w:val="0"/>
+          <w:iCs w:val="0"/>
+          <w:color w:val="auto"/>
+          <w:sz w:val="20"/>
+          <w:szCs w:val="20"/>
+        </w:rPr>
+        <w:fldChar w:fldCharType="end"/>
+      </w:r>
+      <w:r>
+        <w:rPr>
+          <w:rFonts w:ascii="Arial" w:hAnsi="Arial" w:cs="Arial"/>
+          <w:i w:val="0"/>
+          <w:iCs w:val="0"/>
+          <w:color w:val="auto"/>
+          <w:sz w:val="20"/>
+          <w:szCs w:val="20"/>
+        </w:rPr>
+        <w:t>: Sensor de umidade</w:t>
+      </w:r>
+    </w:p>
+    <w:p>
+      <w:pPr>
+        <w:pStyle w:val="PargrafodaLista"/>
+        <w:jc w:val="both"/>
+        <w:rPr>
+          <w:rFonts w:ascii="Arial" w:hAnsi="Arial" w:cs="Arial"/>
+          <w:sz w:val="24"/>
+          <w:szCs w:val="24"/>
+        </w:rPr>
+      </w:pPr>
+    </w:p>
+    <w:p>
+      <w:pPr>
+        <w:pStyle w:val="PargrafodaLista"/>
+        <w:numPr>
+          <w:ilvl w:val="0"/>
+          <w:numId w:val="3"/>
+        </w:numPr>
+        <w:jc w:val="both"/>
+        <w:rPr>
+          <w:rFonts w:ascii="Arial" w:hAnsi="Arial" w:cs="Arial"/>
+          <w:sz w:val="24"/>
+          <w:szCs w:val="24"/>
+        </w:rPr>
+      </w:pPr>
+      <w:r>
+        <w:rPr>
+          <w:rFonts w:ascii="Arial" w:hAnsi="Arial" w:cs="Arial"/>
+          <w:sz w:val="24"/>
+          <w:szCs w:val="24"/>
+        </w:rPr>
+        <w:t>Sensor de temperatura – LM35:</w:t>
+      </w:r>
+    </w:p>
+    <w:p>
+      <w:pPr>
+        <w:ind w:firstLine="708"/>
+        <w:jc w:val="both"/>
+        <w:rPr>
+          <w:rFonts w:ascii="Arial" w:hAnsi="Arial" w:cs="Arial"/>
+          <w:sz w:val="24"/>
+          <w:szCs w:val="24"/>
+        </w:rPr>
+      </w:pPr>
+      <w:r>
+        <w:rPr>
+          <w:rFonts w:ascii="Arial" w:hAnsi="Arial" w:cs="Arial"/>
+          <w:sz w:val="24"/>
+          <w:szCs w:val="24"/>
+        </w:rPr>
+        <w:t>O sensor de temperatura está responsável pelo monitoramento da estufa, fazendo-se necessário a atuação do resfriamento quando necessário, de acordo com os parâmetros do plantio em vigor.</w:t>
+      </w:r>
+    </w:p>
+    <w:p>
+      <w:pPr>
+        <w:keepNext/>
+        <w:jc w:val="center"/>
+      </w:pPr>
+      <w:r>
+        <w:rPr>
+          <w:noProof/>
+          <w:lang w:eastAsia="pt-BR"/>
+        </w:rPr>
+        <w:drawing>
+          <wp:inline distT="0" distB="0" distL="0" distR="0" wp14:anchorId="7FFE559C" wp14:editId="5B273C07">
+            <wp:extent cx="1771081" cy="2142000"/>
+            <wp:effectExtent l="0" t="0" r="635" b="0"/>
+            <wp:docPr id="3" name="Imagem 3"/>
+            <wp:cNvGraphicFramePr>
+              <a:graphicFrameLocks xmlns:a="http://schemas.openxmlformats.org/drawingml/2006/main" noChangeAspect="1"/>
+            </wp:cNvGraphicFramePr>
+            <a:graphic xmlns:a="http://schemas.openxmlformats.org/drawingml/2006/main">
+              <a:graphicData uri="http://schemas.openxmlformats.org/drawingml/2006/picture">
+                <pic:pic xmlns:pic="http://schemas.openxmlformats.org/drawingml/2006/picture">
+                  <pic:nvPicPr>
+                    <pic:cNvPr id="3" name="sensor de temperatura.png"/>
+                    <pic:cNvPicPr/>
+                  </pic:nvPicPr>
+                  <pic:blipFill>
+                    <a:blip r:embed="rId8" cstate="print">
+                      <a:extLst>
+                        <a:ext uri="{28A0092B-C50C-407E-A947-70E740481C1C}">
+                          <a14:useLocalDpi xmlns:a14="http://schemas.microsoft.com/office/drawing/2010/main" val="0"/>
+                        </a:ext>
+                      </a:extLst>
+                    </a:blip>
+                    <a:stretch>
+                      <a:fillRect/>
+                    </a:stretch>
+                  </pic:blipFill>
+                  <pic:spPr>
+                    <a:xfrm>
+                      <a:off x="0" y="0"/>
+                      <a:ext cx="1771081" cy="2142000"/>
+                    </a:xfrm>
+                    <a:prstGeom prst="rect">
+                      <a:avLst/>
+                    </a:prstGeom>
+                  </pic:spPr>
+                </pic:pic>
+              </a:graphicData>
+            </a:graphic>
+          </wp:inline>
+        </w:drawing>
+      </w:r>
+    </w:p>
+    <w:p>
+      <w:pPr>
+        <w:pStyle w:val="Legenda"/>
+        <w:jc w:val="center"/>
+        <w:rPr>
+          <w:rFonts w:ascii="Arial" w:hAnsi="Arial" w:cs="Arial"/>
+          <w:i w:val="0"/>
+          <w:iCs w:val="0"/>
+          <w:color w:val="auto"/>
+          <w:sz w:val="20"/>
+          <w:szCs w:val="20"/>
+        </w:rPr>
+      </w:pPr>
+      <w:r>
+        <w:rPr>
+          <w:rFonts w:ascii="Arial" w:hAnsi="Arial" w:cs="Arial"/>
+          <w:i w:val="0"/>
+          <w:iCs w:val="0"/>
+          <w:color w:val="auto"/>
+          <w:sz w:val="20"/>
+          <w:szCs w:val="20"/>
+        </w:rPr>
+        <w:t xml:space="preserve">Figura </w:t>
+      </w:r>
+      <w:r>
+        <w:rPr>
+          <w:rFonts w:ascii="Arial" w:hAnsi="Arial" w:cs="Arial"/>
+          <w:i w:val="0"/>
+          <w:iCs w:val="0"/>
+          <w:color w:val="auto"/>
+          <w:sz w:val="20"/>
+          <w:szCs w:val="20"/>
+        </w:rPr>
+        <w:fldChar w:fldCharType="begin"/>
+      </w:r>
+      <w:r>
+        <w:rPr>
+          <w:rFonts w:ascii="Arial" w:hAnsi="Arial" w:cs="Arial"/>
+          <w:i w:val="0"/>
+          <w:iCs w:val="0"/>
+          <w:color w:val="auto"/>
+          <w:sz w:val="20"/>
+          <w:szCs w:val="20"/>
+        </w:rPr>
+        <w:instrText xml:space="preserve"> SEQ Figura \* ARABIC </w:instrText>
+      </w:r>
+      <w:r>
+        <w:rPr>
+          <w:rFonts w:ascii="Arial" w:hAnsi="Arial" w:cs="Arial"/>
+          <w:i w:val="0"/>
+          <w:iCs w:val="0"/>
+          <w:color w:val="auto"/>
+          <w:sz w:val="20"/>
+          <w:szCs w:val="20"/>
+        </w:rPr>
+        <w:fldChar w:fldCharType="separate"/>
+      </w:r>
+      <w:r>
+        <w:rPr>
+          <w:rFonts w:ascii="Arial" w:hAnsi="Arial" w:cs="Arial"/>
+          <w:i w:val="0"/>
+          <w:iCs w:val="0"/>
+          <w:noProof/>
+          <w:color w:val="auto"/>
+          <w:sz w:val="20"/>
+          <w:szCs w:val="20"/>
+        </w:rPr>
+        <w:t>4</w:t>
+      </w:r>
+      <w:r>
+        <w:rPr>
+          <w:rFonts w:ascii="Arial" w:hAnsi="Arial" w:cs="Arial"/>
+          <w:i w:val="0"/>
+          <w:iCs w:val="0"/>
+          <w:color w:val="auto"/>
+          <w:sz w:val="20"/>
+          <w:szCs w:val="20"/>
+        </w:rPr>
+        <w:fldChar w:fldCharType="end"/>
+      </w:r>
+      <w:r>
+        <w:rPr>
+          <w:rFonts w:ascii="Arial" w:hAnsi="Arial" w:cs="Arial"/>
+          <w:i w:val="0"/>
+          <w:iCs w:val="0"/>
+          <w:color w:val="auto"/>
+          <w:sz w:val="20"/>
+          <w:szCs w:val="20"/>
+        </w:rPr>
+        <w:t>:  Sensor de temperatura</w:t>
+      </w:r>
+    </w:p>
+    <w:p>
+      <w:pPr>
+        <w:ind w:left="708"/>
+        <w:rPr>
+          <w:rFonts w:ascii="Arial" w:hAnsi="Arial" w:cs="Arial"/>
+          <w:b/>
+          <w:sz w:val="24"/>
+          <w:szCs w:val="24"/>
+        </w:rPr>
+      </w:pPr>
+      <w:r>
+        <w:rPr>
+          <w:rFonts w:ascii="Arial" w:hAnsi="Arial" w:cs="Arial"/>
+          <w:b/>
+          <w:sz w:val="24"/>
+          <w:szCs w:val="24"/>
+        </w:rPr>
+        <w:t>Atuadores:</w:t>
+      </w:r>
+    </w:p>
+    <w:p>
+      <w:pPr>
+        <w:jc w:val="both"/>
+        <w:rPr>
+          <w:rFonts w:ascii="Arial" w:hAnsi="Arial" w:cs="Arial"/>
+          <w:sz w:val="24"/>
+          <w:szCs w:val="24"/>
+        </w:rPr>
+      </w:pPr>
+      <w:r>
+        <w:rPr>
+          <w:rFonts w:ascii="Arial" w:hAnsi="Arial" w:cs="Arial"/>
+          <w:sz w:val="24"/>
+          <w:szCs w:val="24"/>
+        </w:rPr>
+        <w:tab/>
+        <w:t xml:space="preserve">Através dos atuadores, o sistema de automatização garante que as atuações necessárias controle efetivamente determinado plantio, estando dentro do limite estabelecido em programação, visto que cada plantio necessita de parâmetros distintos para o seu cultivo ideal, garantindo o máximo aproveitamento da colheita e dos recursos naturais que estão presentes durante </w:t>
+      </w:r>
+      <w:r>
+        <w:rPr>
+          <w:rFonts w:ascii="Arial" w:hAnsi="Arial" w:cs="Arial"/>
+          <w:sz w:val="24"/>
+          <w:szCs w:val="24"/>
+        </w:rPr>
+        <w:lastRenderedPageBreak/>
+        <w:t xml:space="preserve">todo o ciclo de cultivo. Porém, a atuação da irrigação irá depender necessariamente do controle humano, tendo como parâmetro a regularização do nível do reservatório adequado para que, sempre que necessário o sistema possa atuar e irrigar as plantas quando necessário. </w:t>
+      </w:r>
+    </w:p>
+    <w:p>
+      <w:pPr>
+        <w:pStyle w:val="PargrafodaLista"/>
+        <w:numPr>
+          <w:ilvl w:val="0"/>
+          <w:numId w:val="3"/>
+        </w:numPr>
+        <w:jc w:val="both"/>
+        <w:rPr>
+          <w:rFonts w:ascii="Arial" w:hAnsi="Arial" w:cs="Arial"/>
+          <w:bCs/>
+          <w:sz w:val="24"/>
+          <w:szCs w:val="24"/>
+        </w:rPr>
+      </w:pPr>
+      <w:r>
+        <w:rPr>
+          <w:rFonts w:ascii="Arial" w:hAnsi="Arial" w:cs="Arial"/>
+          <w:bCs/>
+          <w:sz w:val="24"/>
+          <w:szCs w:val="24"/>
+        </w:rPr>
+        <w:t xml:space="preserve">Ventiladores - Miniventilador </w:t>
+      </w:r>
+      <w:proofErr w:type="spellStart"/>
+      <w:r>
+        <w:rPr>
+          <w:rFonts w:ascii="Arial" w:hAnsi="Arial" w:cs="Arial"/>
+          <w:bCs/>
+          <w:sz w:val="24"/>
+          <w:szCs w:val="24"/>
+        </w:rPr>
+        <w:t>Nework</w:t>
+      </w:r>
+      <w:proofErr w:type="spellEnd"/>
+      <w:r>
+        <w:rPr>
+          <w:rFonts w:ascii="Arial" w:hAnsi="Arial" w:cs="Arial"/>
+          <w:bCs/>
+          <w:sz w:val="24"/>
+          <w:szCs w:val="24"/>
+        </w:rPr>
+        <w:t xml:space="preserve"> 60x60x25mm 24VDC</w:t>
+      </w:r>
+      <w:r>
+        <w:rPr>
+          <w:rFonts w:ascii="Arial" w:hAnsi="Arial" w:cs="Arial"/>
+          <w:bCs/>
+          <w:sz w:val="24"/>
+          <w:szCs w:val="24"/>
+        </w:rPr>
+        <w:t>:</w:t>
+      </w:r>
+    </w:p>
+    <w:p>
+      <w:pPr>
+        <w:ind w:firstLine="708"/>
+        <w:jc w:val="both"/>
+        <w:rPr>
+          <w:rFonts w:ascii="Arial" w:hAnsi="Arial" w:cs="Arial"/>
+          <w:sz w:val="24"/>
+          <w:szCs w:val="24"/>
+        </w:rPr>
+      </w:pPr>
+      <w:r>
+        <w:rPr>
+          <w:rFonts w:ascii="Arial" w:hAnsi="Arial" w:cs="Arial"/>
+          <w:sz w:val="24"/>
+          <w:szCs w:val="24"/>
+        </w:rPr>
+        <w:t xml:space="preserve">Os ventiladores </w:t>
+      </w:r>
+      <w:proofErr w:type="spellStart"/>
+      <w:r>
+        <w:rPr>
+          <w:rFonts w:ascii="Arial" w:hAnsi="Arial" w:cs="Arial"/>
+          <w:sz w:val="24"/>
+          <w:szCs w:val="24"/>
+        </w:rPr>
+        <w:t>Nework</w:t>
+      </w:r>
+      <w:proofErr w:type="spellEnd"/>
+      <w:r>
+        <w:rPr>
+          <w:rFonts w:ascii="Arial" w:hAnsi="Arial" w:cs="Arial"/>
+          <w:sz w:val="24"/>
+          <w:szCs w:val="24"/>
+        </w:rPr>
+        <w:t xml:space="preserve"> com o CFM de 39.2 irão garantir que nossas estufas entrem dentro dos parâmetros desejados ao plantio, tendo o controle de sua velocidade de acordo com o nível de temperatura da estufa. </w:t>
+      </w:r>
+    </w:p>
+    <w:p>
+      <w:pPr>
+        <w:pStyle w:val="PargrafodaLista"/>
+        <w:ind w:firstLine="696"/>
+        <w:jc w:val="both"/>
+        <w:rPr>
+          <w:rFonts w:ascii="Arial" w:hAnsi="Arial" w:cs="Arial"/>
+          <w:sz w:val="24"/>
+          <w:szCs w:val="24"/>
+        </w:rPr>
+      </w:pPr>
+    </w:p>
+    <w:p>
+      <w:pPr>
+        <w:keepNext/>
+        <w:jc w:val="center"/>
+      </w:pPr>
+      <w:r>
+        <w:rPr>
+          <w:noProof/>
+          <w:lang w:eastAsia="pt-BR"/>
+        </w:rPr>
+        <w:drawing>
+          <wp:inline distT="0" distB="0" distL="0" distR="0" wp14:anchorId="0B36CA36" wp14:editId="4FF84226">
+            <wp:extent cx="2409024" cy="2142000"/>
+            <wp:effectExtent l="0" t="0" r="0" b="0"/>
+            <wp:docPr id="4" name="Imagem 4" descr="Uma imagem contendo pequeno, par, estacionamento, medidor&#10;&#10;Descrição gerada automaticamente"/>
+            <wp:cNvGraphicFramePr>
+              <a:graphicFrameLocks xmlns:a="http://schemas.openxmlformats.org/drawingml/2006/main" noChangeAspect="1"/>
+            </wp:cNvGraphicFramePr>
+            <a:graphic xmlns:a="http://schemas.openxmlformats.org/drawingml/2006/main">
+              <a:graphicData uri="http://schemas.openxmlformats.org/drawingml/2006/picture">
+                <pic:pic xmlns:pic="http://schemas.openxmlformats.org/drawingml/2006/picture">
+                  <pic:nvPicPr>
+                    <pic:cNvPr id="4" name="Imagem 4" descr="Uma imagem contendo pequeno, par, estacionamento, medidor&#10;&#10;Descrição gerada automaticamente"/>
+                    <pic:cNvPicPr/>
+                  </pic:nvPicPr>
+                  <pic:blipFill>
+                    <a:blip r:embed="rId9">
+                      <a:extLst>
+                        <a:ext uri="{28A0092B-C50C-407E-A947-70E740481C1C}">
+                          <a14:useLocalDpi xmlns:a14="http://schemas.microsoft.com/office/drawing/2010/main" val="0"/>
+                        </a:ext>
+                      </a:extLst>
+                    </a:blip>
+                    <a:stretch>
+                      <a:fillRect/>
+                    </a:stretch>
+                  </pic:blipFill>
+                  <pic:spPr>
+                    <a:xfrm>
+                      <a:off x="0" y="0"/>
+                      <a:ext cx="2409024" cy="2142000"/>
+                    </a:xfrm>
+                    <a:prstGeom prst="rect">
+                      <a:avLst/>
+                    </a:prstGeom>
+                  </pic:spPr>
+                </pic:pic>
+              </a:graphicData>
+            </a:graphic>
+          </wp:inline>
+        </w:drawing>
+      </w:r>
+    </w:p>
+    <w:p>
+      <w:pPr>
+        <w:pStyle w:val="Legenda"/>
+        <w:jc w:val="center"/>
+        <w:rPr>
+          <w:rFonts w:ascii="Arial" w:hAnsi="Arial" w:cs="Arial"/>
+          <w:i w:val="0"/>
+          <w:iCs w:val="0"/>
+          <w:color w:val="auto"/>
+          <w:sz w:val="20"/>
+          <w:szCs w:val="20"/>
+        </w:rPr>
+      </w:pPr>
+      <w:r>
+        <w:rPr>
+          <w:rFonts w:ascii="Arial" w:hAnsi="Arial" w:cs="Arial"/>
+          <w:i w:val="0"/>
+          <w:iCs w:val="0"/>
+          <w:color w:val="auto"/>
+          <w:sz w:val="20"/>
+          <w:szCs w:val="20"/>
+        </w:rPr>
+        <w:t xml:space="preserve">Figura </w:t>
+      </w:r>
+      <w:r>
+        <w:rPr>
+          <w:rFonts w:ascii="Arial" w:hAnsi="Arial" w:cs="Arial"/>
+          <w:i w:val="0"/>
+          <w:iCs w:val="0"/>
+          <w:color w:val="auto"/>
+          <w:sz w:val="20"/>
+          <w:szCs w:val="20"/>
+        </w:rPr>
+        <w:fldChar w:fldCharType="begin"/>
+      </w:r>
+      <w:r>
+        <w:rPr>
+          <w:rFonts w:ascii="Arial" w:hAnsi="Arial" w:cs="Arial"/>
+          <w:i w:val="0"/>
+          <w:iCs w:val="0"/>
+          <w:color w:val="auto"/>
+          <w:sz w:val="20"/>
+          <w:szCs w:val="20"/>
+        </w:rPr>
+        <w:instrText xml:space="preserve"> SEQ Figura \* ARABIC </w:instrText>
+      </w:r>
+      <w:r>
+        <w:rPr>
+          <w:rFonts w:ascii="Arial" w:hAnsi="Arial" w:cs="Arial"/>
+          <w:i w:val="0"/>
+          <w:iCs w:val="0"/>
+          <w:color w:val="auto"/>
+          <w:sz w:val="20"/>
+          <w:szCs w:val="20"/>
+        </w:rPr>
+        <w:fldChar w:fldCharType="separate"/>
+      </w:r>
+      <w:r>
+        <w:rPr>
+          <w:rFonts w:ascii="Arial" w:hAnsi="Arial" w:cs="Arial"/>
+          <w:i w:val="0"/>
+          <w:iCs w:val="0"/>
+          <w:noProof/>
+          <w:color w:val="auto"/>
+          <w:sz w:val="20"/>
+          <w:szCs w:val="20"/>
+        </w:rPr>
+        <w:t>5</w:t>
+      </w:r>
+      <w:r>
+        <w:rPr>
+          <w:rFonts w:ascii="Arial" w:hAnsi="Arial" w:cs="Arial"/>
+          <w:i w:val="0"/>
+          <w:iCs w:val="0"/>
+          <w:color w:val="auto"/>
+          <w:sz w:val="20"/>
+          <w:szCs w:val="20"/>
+        </w:rPr>
+        <w:fldChar w:fldCharType="end"/>
+      </w:r>
+      <w:r>
+        <w:rPr>
+          <w:rFonts w:ascii="Arial" w:hAnsi="Arial" w:cs="Arial"/>
+          <w:i w:val="0"/>
+          <w:iCs w:val="0"/>
+          <w:color w:val="auto"/>
+          <w:sz w:val="20"/>
+          <w:szCs w:val="20"/>
+        </w:rPr>
+        <w:t xml:space="preserve">: Ventilador </w:t>
+      </w:r>
+      <w:proofErr w:type="spellStart"/>
+      <w:r>
+        <w:rPr>
+          <w:rFonts w:ascii="Arial" w:hAnsi="Arial" w:cs="Arial"/>
+          <w:i w:val="0"/>
+          <w:iCs w:val="0"/>
+          <w:color w:val="auto"/>
+          <w:sz w:val="20"/>
+          <w:szCs w:val="20"/>
+        </w:rPr>
+        <w:t>Nework</w:t>
+      </w:r>
+      <w:proofErr w:type="spellEnd"/>
+    </w:p>
+    <w:p>
+      <w:pPr>
+        <w:pStyle w:val="PargrafodaLista"/>
+        <w:ind w:firstLine="696"/>
+        <w:jc w:val="center"/>
+        <w:rPr>
+          <w:rFonts w:ascii="Arial" w:hAnsi="Arial" w:cs="Arial"/>
+          <w:sz w:val="20"/>
+          <w:szCs w:val="24"/>
+        </w:rPr>
+      </w:pPr>
+    </w:p>
+    <w:p>
+      <w:pPr>
+        <w:pStyle w:val="PargrafodaLista"/>
+        <w:ind w:firstLine="696"/>
+        <w:jc w:val="center"/>
+        <w:rPr>
+          <w:rFonts w:ascii="Arial" w:hAnsi="Arial" w:cs="Arial"/>
+          <w:b/>
+          <w:sz w:val="24"/>
+          <w:szCs w:val="24"/>
+        </w:rPr>
+      </w:pPr>
+    </w:p>
+    <w:p>
+      <w:pPr>
+        <w:pStyle w:val="PargrafodaLista"/>
+        <w:numPr>
+          <w:ilvl w:val="0"/>
+          <w:numId w:val="3"/>
+        </w:numPr>
+        <w:jc w:val="both"/>
+        <w:rPr>
+          <w:rFonts w:ascii="Arial" w:hAnsi="Arial" w:cs="Arial"/>
+          <w:bCs/>
+          <w:sz w:val="24"/>
+          <w:szCs w:val="24"/>
+        </w:rPr>
+      </w:pPr>
+      <w:r>
+        <w:rPr>
+          <w:rFonts w:ascii="Arial" w:hAnsi="Arial" w:cs="Arial"/>
+          <w:bCs/>
+          <w:sz w:val="24"/>
+          <w:szCs w:val="24"/>
+        </w:rPr>
+        <w:t>Válvula solenoide – Válvula solenoide 12VDC NF</w:t>
+      </w:r>
+      <w:r>
+        <w:rPr>
+          <w:rFonts w:ascii="Arial" w:hAnsi="Arial" w:cs="Arial"/>
+          <w:bCs/>
+          <w:sz w:val="24"/>
+          <w:szCs w:val="24"/>
+        </w:rPr>
+        <w:t>:</w:t>
+      </w:r>
+    </w:p>
+    <w:p>
+      <w:pPr>
+        <w:ind w:firstLine="708"/>
+        <w:jc w:val="both"/>
+        <w:rPr>
+          <w:rFonts w:ascii="Arial" w:hAnsi="Arial" w:cs="Arial"/>
+          <w:sz w:val="24"/>
+          <w:szCs w:val="24"/>
+        </w:rPr>
+      </w:pPr>
+      <w:r>
+        <w:rPr>
+          <w:rFonts w:ascii="Arial" w:hAnsi="Arial" w:cs="Arial"/>
+          <w:sz w:val="24"/>
+          <w:szCs w:val="24"/>
+        </w:rPr>
+        <w:t xml:space="preserve">A válvula solenoide será ativada para liberação da água do reservatório para que os irrigadores façam o controle de umidade de acordo com os parâmetros estabelecido pelo cliente. Atuando quando necessário pelos Reles de acionamentos de acordo com o sensor de umidade e o ESP32. </w:t>
+      </w:r>
+    </w:p>
+    <w:p>
+      <w:pPr>
+        <w:keepNext/>
+        <w:jc w:val="center"/>
+      </w:pPr>
+      <w:r>
+        <w:rPr>
+          <w:noProof/>
+          <w:lang w:eastAsia="pt-BR"/>
+        </w:rPr>
+        <w:drawing>
+          <wp:inline distT="0" distB="0" distL="0" distR="0" wp14:anchorId="020E7F0E" wp14:editId="012CE800">
+            <wp:extent cx="2726473" cy="2142000"/>
+            <wp:effectExtent l="0" t="0" r="0" b="0"/>
+            <wp:docPr id="5" name="Imagem 5" descr="Uma imagem contendo luz&#10;&#10;Descrição gerada automaticamente"/>
+            <wp:cNvGraphicFramePr>
+              <a:graphicFrameLocks xmlns:a="http://schemas.openxmlformats.org/drawingml/2006/main" noChangeAspect="1"/>
+            </wp:cNvGraphicFramePr>
+            <a:graphic xmlns:a="http://schemas.openxmlformats.org/drawingml/2006/main">
+              <a:graphicData uri="http://schemas.openxmlformats.org/drawingml/2006/picture">
+                <pic:pic xmlns:pic="http://schemas.openxmlformats.org/drawingml/2006/picture">
+                  <pic:nvPicPr>
+                    <pic:cNvPr id="5" name="Imagem 5" descr="Uma imagem contendo luz&#10;&#10;Descrição gerada automaticamente"/>
+                    <pic:cNvPicPr/>
+                  </pic:nvPicPr>
+                  <pic:blipFill>
+                    <a:blip r:embed="rId10">
+                      <a:extLst>
+                        <a:ext uri="{28A0092B-C50C-407E-A947-70E740481C1C}">
+                          <a14:useLocalDpi xmlns:a14="http://schemas.microsoft.com/office/drawing/2010/main" val="0"/>
+                        </a:ext>
+                      </a:extLst>
+                    </a:blip>
+                    <a:stretch>
+                      <a:fillRect/>
+                    </a:stretch>
+                  </pic:blipFill>
+                  <pic:spPr>
+                    <a:xfrm>
+                      <a:off x="0" y="0"/>
+                      <a:ext cx="2726473" cy="2142000"/>
+                    </a:xfrm>
+                    <a:prstGeom prst="rect">
+                      <a:avLst/>
+                    </a:prstGeom>
+                  </pic:spPr>
+                </pic:pic>
+              </a:graphicData>
+            </a:graphic>
+          </wp:inline>
+        </w:drawing>
+      </w:r>
+    </w:p>
+    <w:p>
+      <w:pPr>
+        <w:pStyle w:val="Legenda"/>
+        <w:jc w:val="center"/>
+        <w:rPr>
+          <w:rFonts w:ascii="Arial" w:hAnsi="Arial" w:cs="Arial"/>
+          <w:b/>
+          <w:color w:val="auto"/>
+          <w:sz w:val="20"/>
+          <w:szCs w:val="20"/>
+        </w:rPr>
+      </w:pPr>
+      <w:r>
+        <w:rPr>
+          <w:rFonts w:ascii="Arial" w:hAnsi="Arial" w:cs="Arial"/>
+          <w:color w:val="auto"/>
+          <w:sz w:val="20"/>
+          <w:szCs w:val="20"/>
+        </w:rPr>
+        <w:t xml:space="preserve">Figura </w:t>
+      </w:r>
+      <w:r>
+        <w:rPr>
+          <w:rFonts w:ascii="Arial" w:hAnsi="Arial" w:cs="Arial"/>
+          <w:color w:val="auto"/>
+          <w:sz w:val="20"/>
+          <w:szCs w:val="20"/>
+        </w:rPr>
+        <w:fldChar w:fldCharType="begin"/>
+      </w:r>
+      <w:r>
+        <w:rPr>
+          <w:rFonts w:ascii="Arial" w:hAnsi="Arial" w:cs="Arial"/>
+          <w:color w:val="auto"/>
+          <w:sz w:val="20"/>
+          <w:szCs w:val="20"/>
+        </w:rPr>
+        <w:instrText xml:space="preserve"> SEQ Figura \* ARABIC </w:instrText>
+      </w:r>
+      <w:r>
+        <w:rPr>
+          <w:rFonts w:ascii="Arial" w:hAnsi="Arial" w:cs="Arial"/>
+          <w:color w:val="auto"/>
+          <w:sz w:val="20"/>
+          <w:szCs w:val="20"/>
+        </w:rPr>
+        <w:fldChar w:fldCharType="separate"/>
+      </w:r>
+      <w:r>
+        <w:rPr>
+          <w:rFonts w:ascii="Arial" w:hAnsi="Arial" w:cs="Arial"/>
+          <w:noProof/>
+          <w:color w:val="auto"/>
+          <w:sz w:val="20"/>
+          <w:szCs w:val="20"/>
+        </w:rPr>
+        <w:t>6</w:t>
+      </w:r>
+      <w:r>
+        <w:rPr>
+          <w:rFonts w:ascii="Arial" w:hAnsi="Arial" w:cs="Arial"/>
+          <w:color w:val="auto"/>
+          <w:sz w:val="20"/>
+          <w:szCs w:val="20"/>
+        </w:rPr>
+        <w:fldChar w:fldCharType="end"/>
+      </w:r>
+      <w:r>
+        <w:rPr>
+          <w:rFonts w:ascii="Arial" w:hAnsi="Arial" w:cs="Arial"/>
+          <w:color w:val="auto"/>
+          <w:sz w:val="20"/>
+          <w:szCs w:val="20"/>
+        </w:rPr>
+        <w:t>: Válvula solenoide</w:t>
+      </w:r>
+    </w:p>
+    <w:p>
+      <w:pPr>
+        <w:pStyle w:val="PargrafodaLista"/>
+        <w:ind w:firstLine="696"/>
+        <w:jc w:val="center"/>
+        <w:rPr>
+          <w:rFonts w:ascii="Arial" w:hAnsi="Arial" w:cs="Arial"/>
+          <w:sz w:val="20"/>
+          <w:szCs w:val="24"/>
+        </w:rPr>
+      </w:pPr>
+    </w:p>
+    <w:p>
+      <w:pPr>
+        <w:pStyle w:val="PargrafodaLista"/>
+        <w:keepNext/>
+        <w:ind w:firstLine="696"/>
+        <w:jc w:val="both"/>
+      </w:pPr>
+      <w:r>
+        <w:rPr>
+          <w:rFonts w:ascii="Arial" w:hAnsi="Arial" w:cs="Arial"/>
+          <w:noProof/>
+          <w:sz w:val="20"/>
+          <w:szCs w:val="24"/>
+          <w:lang w:eastAsia="pt-BR"/>
+        </w:rPr>
+        <w:lastRenderedPageBreak/>
+        <w:drawing>
+          <wp:inline distT="0" distB="0" distL="0" distR="0" wp14:anchorId="32CCE60D" wp14:editId="79A244F9">
+            <wp:extent cx="3802833" cy="2142000"/>
+            <wp:effectExtent l="0" t="0" r="7620" b="0"/>
+            <wp:docPr id="6" name="Imagem 6" descr="Uma imagem contendo eletrônico, circuito&#10;&#10;Descrição gerada automaticamente"/>
+            <wp:cNvGraphicFramePr>
+              <a:graphicFrameLocks xmlns:a="http://schemas.openxmlformats.org/drawingml/2006/main" noChangeAspect="1"/>
+            </wp:cNvGraphicFramePr>
+            <a:graphic xmlns:a="http://schemas.openxmlformats.org/drawingml/2006/main">
+              <a:graphicData uri="http://schemas.openxmlformats.org/drawingml/2006/picture">
+                <pic:pic xmlns:pic="http://schemas.openxmlformats.org/drawingml/2006/picture">
+                  <pic:nvPicPr>
+                    <pic:cNvPr id="6" name="Imagem 6" descr="Uma imagem contendo eletrônico, circuito&#10;&#10;Descrição gerada automaticamente"/>
+                    <pic:cNvPicPr/>
+                  </pic:nvPicPr>
+                  <pic:blipFill>
+                    <a:blip r:embed="rId11" cstate="print">
+                      <a:extLst>
+                        <a:ext uri="{28A0092B-C50C-407E-A947-70E740481C1C}">
+                          <a14:useLocalDpi xmlns:a14="http://schemas.microsoft.com/office/drawing/2010/main" val="0"/>
+                        </a:ext>
+                      </a:extLst>
+                    </a:blip>
+                    <a:stretch>
+                      <a:fillRect/>
+                    </a:stretch>
+                  </pic:blipFill>
+                  <pic:spPr>
+                    <a:xfrm>
+                      <a:off x="0" y="0"/>
+                      <a:ext cx="3802833" cy="2142000"/>
+                    </a:xfrm>
+                    <a:prstGeom prst="rect">
+                      <a:avLst/>
+                    </a:prstGeom>
+                  </pic:spPr>
+                </pic:pic>
+              </a:graphicData>
+            </a:graphic>
+          </wp:inline>
+        </w:drawing>
+      </w:r>
+    </w:p>
+    <w:p>
+      <w:pPr>
+        <w:pStyle w:val="Legenda"/>
+        <w:jc w:val="center"/>
+        <w:rPr>
+          <w:rFonts w:ascii="Arial" w:hAnsi="Arial" w:cs="Arial"/>
+          <w:i w:val="0"/>
+          <w:iCs w:val="0"/>
+          <w:color w:val="auto"/>
+          <w:sz w:val="20"/>
+          <w:szCs w:val="20"/>
+        </w:rPr>
+      </w:pPr>
+      <w:r>
+        <w:rPr>
+          <w:rFonts w:ascii="Arial" w:hAnsi="Arial" w:cs="Arial"/>
+          <w:i w:val="0"/>
+          <w:iCs w:val="0"/>
+          <w:color w:val="auto"/>
+          <w:sz w:val="20"/>
+          <w:szCs w:val="20"/>
+        </w:rPr>
+        <w:t xml:space="preserve">Figura </w:t>
+      </w:r>
+      <w:r>
+        <w:rPr>
+          <w:rFonts w:ascii="Arial" w:hAnsi="Arial" w:cs="Arial"/>
+          <w:i w:val="0"/>
+          <w:iCs w:val="0"/>
+          <w:color w:val="auto"/>
+          <w:sz w:val="20"/>
+          <w:szCs w:val="20"/>
+        </w:rPr>
+        <w:fldChar w:fldCharType="begin"/>
+      </w:r>
+      <w:r>
+        <w:rPr>
+          <w:rFonts w:ascii="Arial" w:hAnsi="Arial" w:cs="Arial"/>
+          <w:i w:val="0"/>
+          <w:iCs w:val="0"/>
+          <w:color w:val="auto"/>
+          <w:sz w:val="20"/>
+          <w:szCs w:val="20"/>
+        </w:rPr>
+        <w:instrText xml:space="preserve"> SEQ Figura \* ARABIC </w:instrText>
+      </w:r>
+      <w:r>
+        <w:rPr>
+          <w:rFonts w:ascii="Arial" w:hAnsi="Arial" w:cs="Arial"/>
+          <w:i w:val="0"/>
+          <w:iCs w:val="0"/>
+          <w:color w:val="auto"/>
+          <w:sz w:val="20"/>
+          <w:szCs w:val="20"/>
+        </w:rPr>
+        <w:fldChar w:fldCharType="separate"/>
+      </w:r>
+      <w:r>
+        <w:rPr>
+          <w:rFonts w:ascii="Arial" w:hAnsi="Arial" w:cs="Arial"/>
+          <w:i w:val="0"/>
+          <w:iCs w:val="0"/>
+          <w:noProof/>
+          <w:color w:val="auto"/>
+          <w:sz w:val="20"/>
+          <w:szCs w:val="20"/>
+        </w:rPr>
+        <w:t>7</w:t>
+      </w:r>
+      <w:r>
+        <w:rPr>
+          <w:rFonts w:ascii="Arial" w:hAnsi="Arial" w:cs="Arial"/>
+          <w:i w:val="0"/>
+          <w:iCs w:val="0"/>
+          <w:color w:val="auto"/>
+          <w:sz w:val="20"/>
+          <w:szCs w:val="20"/>
+        </w:rPr>
+        <w:fldChar w:fldCharType="end"/>
+      </w:r>
+      <w:r>
+        <w:rPr>
+          <w:rFonts w:ascii="Arial" w:hAnsi="Arial" w:cs="Arial"/>
+          <w:i w:val="0"/>
+          <w:iCs w:val="0"/>
+          <w:color w:val="auto"/>
+          <w:sz w:val="20"/>
+          <w:szCs w:val="20"/>
+        </w:rPr>
+        <w:t xml:space="preserve">: </w:t>
+      </w:r>
+      <w:proofErr w:type="gramStart"/>
+      <w:r>
+        <w:rPr>
+          <w:rFonts w:ascii="Arial" w:hAnsi="Arial" w:cs="Arial"/>
+          <w:i w:val="0"/>
+          <w:iCs w:val="0"/>
+          <w:color w:val="auto"/>
+          <w:sz w:val="20"/>
+          <w:szCs w:val="20"/>
+        </w:rPr>
+        <w:t>Rele</w:t>
+      </w:r>
+      <w:proofErr w:type="gramEnd"/>
+    </w:p>
+    <w:p>
+      <w:pPr>
+        <w:pStyle w:val="PargrafodaLista"/>
+        <w:ind w:firstLine="696"/>
+        <w:jc w:val="center"/>
+        <w:rPr>
+          <w:rFonts w:ascii="Arial" w:hAnsi="Arial" w:cs="Arial"/>
+          <w:sz w:val="20"/>
+          <w:szCs w:val="24"/>
+        </w:rPr>
+      </w:pPr>
+    </w:p>
+    <w:p>
+      <w:pPr>
+        <w:pStyle w:val="PargrafodaLista"/>
+        <w:numPr>
+          <w:ilvl w:val="0"/>
+          <w:numId w:val="3"/>
+        </w:numPr>
+        <w:jc w:val="both"/>
+        <w:rPr>
+          <w:rFonts w:ascii="Arial" w:hAnsi="Arial" w:cs="Arial"/>
+          <w:sz w:val="24"/>
+          <w:szCs w:val="24"/>
+        </w:rPr>
+      </w:pPr>
+      <w:r>
+        <w:rPr>
+          <w:rFonts w:ascii="Arial" w:hAnsi="Arial" w:cs="Arial"/>
+          <w:sz w:val="24"/>
+          <w:szCs w:val="24"/>
+        </w:rPr>
+        <w:t>Leds luz branca:</w:t>
+      </w:r>
+    </w:p>
+    <w:p>
+      <w:pPr>
+        <w:pStyle w:val="PargrafodaLista"/>
+        <w:jc w:val="both"/>
+        <w:rPr>
+          <w:rFonts w:ascii="Arial" w:hAnsi="Arial" w:cs="Arial"/>
+          <w:sz w:val="24"/>
+          <w:szCs w:val="24"/>
+        </w:rPr>
+      </w:pPr>
+    </w:p>
+    <w:p>
+      <w:pPr>
+        <w:pStyle w:val="PargrafodaLista"/>
+        <w:ind w:firstLine="696"/>
+        <w:jc w:val="both"/>
+        <w:rPr>
+          <w:rFonts w:ascii="Arial" w:hAnsi="Arial" w:cs="Arial"/>
+          <w:sz w:val="24"/>
+          <w:szCs w:val="24"/>
+        </w:rPr>
+      </w:pPr>
+      <w:r>
+        <w:rPr>
+          <w:rFonts w:ascii="Arial" w:hAnsi="Arial" w:cs="Arial"/>
+          <w:sz w:val="24"/>
+          <w:szCs w:val="24"/>
+        </w:rPr>
+        <w:t xml:space="preserve">Os </w:t>
+      </w:r>
+      <w:proofErr w:type="spellStart"/>
+      <w:r>
+        <w:rPr>
+          <w:rFonts w:ascii="Arial" w:hAnsi="Arial" w:cs="Arial"/>
+          <w:sz w:val="24"/>
+          <w:szCs w:val="24"/>
+        </w:rPr>
+        <w:t>led’s</w:t>
+      </w:r>
+      <w:proofErr w:type="spellEnd"/>
+      <w:r>
+        <w:rPr>
+          <w:rFonts w:ascii="Arial" w:hAnsi="Arial" w:cs="Arial"/>
+          <w:sz w:val="24"/>
+          <w:szCs w:val="24"/>
+        </w:rPr>
+        <w:t xml:space="preserve"> de luz branca serão responsáveis pela iluminação do cultivo de acordo com a necessidade do plantio, suprindo a iluminação de dias nublados e chuvosos. Garantindo o ciclo de fotossíntese da planta em vigor. </w:t>
+      </w:r>
+    </w:p>
+    <w:p>
+      <w:pPr>
+        <w:pStyle w:val="PargrafodaLista"/>
+        <w:keepNext/>
+        <w:ind w:firstLine="696"/>
+        <w:jc w:val="both"/>
+      </w:pPr>
+      <w:r>
+        <w:rPr>
+          <w:rFonts w:ascii="Arial" w:hAnsi="Arial" w:cs="Arial"/>
+          <w:noProof/>
+          <w:sz w:val="24"/>
+          <w:szCs w:val="24"/>
+          <w:lang w:eastAsia="pt-BR"/>
+        </w:rPr>
+        <w:drawing>
+          <wp:inline distT="0" distB="0" distL="0" distR="0" wp14:anchorId="613D03B9" wp14:editId="7CC4AACB">
+            <wp:extent cx="3938270" cy="2225979"/>
+            <wp:effectExtent l="0" t="0" r="5080" b="3175"/>
+            <wp:docPr id="7" name="Imagem 7" descr="Uma imagem contendo comida, superfície, mesa, neve&#10;&#10;Descrição gerada automaticamente"/>
+            <wp:cNvGraphicFramePr>
+              <a:graphicFrameLocks xmlns:a="http://schemas.openxmlformats.org/drawingml/2006/main" noChangeAspect="1"/>
+            </wp:cNvGraphicFramePr>
+            <a:graphic xmlns:a="http://schemas.openxmlformats.org/drawingml/2006/main">
+              <a:graphicData uri="http://schemas.openxmlformats.org/drawingml/2006/picture">
+                <pic:pic xmlns:pic="http://schemas.openxmlformats.org/drawingml/2006/picture">
+                  <pic:nvPicPr>
+                    <pic:cNvPr id="7" name="Imagem 7" descr="Uma imagem contendo comida, superfície, mesa, neve&#10;&#10;Descrição gerada automaticamente"/>
+                    <pic:cNvPicPr/>
+                  </pic:nvPicPr>
+                  <pic:blipFill>
+                    <a:blip r:embed="rId12">
+                      <a:extLst>
+                        <a:ext uri="{28A0092B-C50C-407E-A947-70E740481C1C}">
+                          <a14:useLocalDpi xmlns:a14="http://schemas.microsoft.com/office/drawing/2010/main" val="0"/>
+                        </a:ext>
+                      </a:extLst>
+                    </a:blip>
+                    <a:stretch>
+                      <a:fillRect/>
+                    </a:stretch>
+                  </pic:blipFill>
+                  <pic:spPr>
+                    <a:xfrm>
+                      <a:off x="0" y="0"/>
+                      <a:ext cx="3969075" cy="2243390"/>
+                    </a:xfrm>
+                    <a:prstGeom prst="rect">
+                      <a:avLst/>
+                    </a:prstGeom>
+                  </pic:spPr>
+                </pic:pic>
+              </a:graphicData>
+            </a:graphic>
+          </wp:inline>
+        </w:drawing>
+      </w:r>
+    </w:p>
+    <w:p>
+      <w:pPr>
+        <w:pStyle w:val="Legenda"/>
+        <w:jc w:val="center"/>
+        <w:rPr>
+          <w:rFonts w:ascii="Arial" w:hAnsi="Arial" w:cs="Arial"/>
+          <w:i w:val="0"/>
+          <w:iCs w:val="0"/>
+          <w:color w:val="auto"/>
+          <w:sz w:val="20"/>
+          <w:szCs w:val="20"/>
+        </w:rPr>
+      </w:pPr>
+      <w:r>
+        <w:rPr>
+          <w:rFonts w:ascii="Arial" w:hAnsi="Arial" w:cs="Arial"/>
+          <w:i w:val="0"/>
+          <w:iCs w:val="0"/>
+          <w:color w:val="auto"/>
+          <w:sz w:val="20"/>
+          <w:szCs w:val="20"/>
+        </w:rPr>
+        <w:t xml:space="preserve">Figura </w:t>
+      </w:r>
+      <w:r>
+        <w:rPr>
+          <w:rFonts w:ascii="Arial" w:hAnsi="Arial" w:cs="Arial"/>
+          <w:i w:val="0"/>
+          <w:iCs w:val="0"/>
+          <w:color w:val="auto"/>
+          <w:sz w:val="20"/>
+          <w:szCs w:val="20"/>
+        </w:rPr>
+        <w:fldChar w:fldCharType="begin"/>
+      </w:r>
+      <w:r>
+        <w:rPr>
+          <w:rFonts w:ascii="Arial" w:hAnsi="Arial" w:cs="Arial"/>
+          <w:i w:val="0"/>
+          <w:iCs w:val="0"/>
+          <w:color w:val="auto"/>
+          <w:sz w:val="20"/>
+          <w:szCs w:val="20"/>
+        </w:rPr>
+        <w:instrText xml:space="preserve"> SEQ Figura \* ARABIC </w:instrText>
+      </w:r>
+      <w:r>
+        <w:rPr>
+          <w:rFonts w:ascii="Arial" w:hAnsi="Arial" w:cs="Arial"/>
+          <w:i w:val="0"/>
+          <w:iCs w:val="0"/>
+          <w:color w:val="auto"/>
+          <w:sz w:val="20"/>
+          <w:szCs w:val="20"/>
+        </w:rPr>
+        <w:fldChar w:fldCharType="separate"/>
+      </w:r>
+      <w:r>
+        <w:rPr>
+          <w:rFonts w:ascii="Arial" w:hAnsi="Arial" w:cs="Arial"/>
+          <w:i w:val="0"/>
+          <w:iCs w:val="0"/>
+          <w:noProof/>
+          <w:color w:val="auto"/>
+          <w:sz w:val="20"/>
+          <w:szCs w:val="20"/>
+        </w:rPr>
+        <w:t>8</w:t>
+      </w:r>
+      <w:r>
+        <w:rPr>
+          <w:rFonts w:ascii="Arial" w:hAnsi="Arial" w:cs="Arial"/>
+          <w:i w:val="0"/>
+          <w:iCs w:val="0"/>
+          <w:color w:val="auto"/>
+          <w:sz w:val="20"/>
+          <w:szCs w:val="20"/>
+        </w:rPr>
+        <w:fldChar w:fldCharType="end"/>
+      </w:r>
+      <w:r>
+        <w:rPr>
+          <w:rFonts w:ascii="Arial" w:hAnsi="Arial" w:cs="Arial"/>
+          <w:i w:val="0"/>
+          <w:iCs w:val="0"/>
+          <w:color w:val="auto"/>
+          <w:sz w:val="20"/>
+          <w:szCs w:val="20"/>
+        </w:rPr>
+        <w:t>:Led luz branca</w:t>
+      </w:r>
+    </w:p>
+    <w:p>
+      <w:pPr>
+        <w:pStyle w:val="PargrafodaLista"/>
+        <w:ind w:firstLine="696"/>
+        <w:rPr>
+          <w:rFonts w:ascii="Arial" w:hAnsi="Arial" w:cs="Arial"/>
+          <w:sz w:val="20"/>
+          <w:szCs w:val="24"/>
+        </w:rPr>
+      </w:pPr>
+    </w:p>
+    <w:p>
+      <w:pPr>
+        <w:pStyle w:val="PargrafodaLista"/>
+        <w:ind w:firstLine="696"/>
+        <w:jc w:val="center"/>
+        <w:rPr>
+          <w:rFonts w:ascii="Arial" w:hAnsi="Arial" w:cs="Arial"/>
+          <w:sz w:val="20"/>
+          <w:szCs w:val="24"/>
+        </w:rPr>
+      </w:pPr>
+    </w:p>
+    <w:p>
+      <w:pPr>
+        <w:ind w:firstLine="708"/>
+        <w:jc w:val="both"/>
+        <w:rPr>
+          <w:rFonts w:ascii="Arial" w:hAnsi="Arial" w:cs="Arial"/>
+          <w:sz w:val="24"/>
+          <w:szCs w:val="24"/>
+        </w:rPr>
+      </w:pPr>
+      <w:r>
+        <w:rPr>
+          <w:rFonts w:ascii="Arial" w:hAnsi="Arial" w:cs="Arial"/>
+          <w:sz w:val="24"/>
+          <w:szCs w:val="24"/>
+        </w:rPr>
+        <w:tab/>
+      </w:r>
+    </w:p>
+    <w:p>
+      <w:pPr>
+        <w:ind w:firstLine="708"/>
+        <w:jc w:val="both"/>
+        <w:rPr>
+          <w:rFonts w:ascii="Arial" w:hAnsi="Arial" w:cs="Arial"/>
+          <w:sz w:val="24"/>
+          <w:szCs w:val="24"/>
+        </w:rPr>
+      </w:pPr>
+    </w:p>
+    <w:p>
+      <w:pPr>
+        <w:ind w:firstLine="708"/>
+        <w:jc w:val="both"/>
+        <w:rPr>
+          <w:rFonts w:ascii="Arial" w:hAnsi="Arial" w:cs="Arial"/>
+          <w:sz w:val="24"/>
+          <w:szCs w:val="24"/>
+        </w:rPr>
+      </w:pPr>
+    </w:p>
+    <w:p>
+      <w:pPr>
+        <w:ind w:firstLine="708"/>
+        <w:jc w:val="both"/>
+        <w:rPr>
+          <w:rFonts w:ascii="Arial" w:hAnsi="Arial" w:cs="Arial"/>
+          <w:sz w:val="24"/>
+          <w:szCs w:val="24"/>
+        </w:rPr>
+      </w:pPr>
+    </w:p>
+    <w:p>
+      <w:pPr>
+        <w:ind w:firstLine="708"/>
+        <w:jc w:val="both"/>
+        <w:rPr>
+          <w:rFonts w:ascii="Arial" w:hAnsi="Arial" w:cs="Arial"/>
+          <w:sz w:val="24"/>
+          <w:szCs w:val="24"/>
+        </w:rPr>
+      </w:pPr>
+    </w:p>
+    <w:p>
+      <w:pPr>
+        <w:ind w:firstLine="708"/>
+        <w:jc w:val="both"/>
+        <w:rPr>
+          <w:rFonts w:ascii="Arial" w:hAnsi="Arial" w:cs="Arial"/>
+          <w:sz w:val="24"/>
+          <w:szCs w:val="24"/>
+        </w:rPr>
+      </w:pPr>
+    </w:p>
+    <w:p>
+      <w:pPr>
+        <w:ind w:firstLine="708"/>
+        <w:jc w:val="both"/>
+        <w:rPr>
+          <w:rFonts w:ascii="Arial" w:eastAsia="Arial" w:hAnsi="Arial" w:cs="Arial"/>
+          <w:sz w:val="24"/>
+          <w:szCs w:val="24"/>
+        </w:rPr>
+      </w:pPr>
+      <w:r>
+        <w:rPr>
+          <w:rFonts w:ascii="Arial" w:hAnsi="Arial" w:cs="Arial"/>
+          <w:sz w:val="24"/>
+          <w:szCs w:val="24"/>
+        </w:rPr>
+        <w:lastRenderedPageBreak/>
+        <w:t>Além dos monitoramentos e atuações automatizadas, o projeto terá a implementação de avisos sonoros e visuais para possíveis falhas do sistema, como: umidade abaixo do nível desejado, luminosidade fora dos parâmetros estabelecido</w:t>
+      </w:r>
+      <w:r>
+        <w:rPr>
+          <w:rFonts w:ascii="Arial" w:hAnsi="Arial" w:cs="Arial"/>
+          <w:sz w:val="24"/>
+          <w:szCs w:val="24"/>
+        </w:rPr>
+        <w:t>s</w:t>
+      </w:r>
+      <w:r>
+        <w:rPr>
+          <w:rFonts w:ascii="Arial" w:hAnsi="Arial" w:cs="Arial"/>
+          <w:sz w:val="24"/>
+          <w:szCs w:val="24"/>
+        </w:rPr>
+        <w:t xml:space="preserve"> e resfriamento de estufa inadequado. Tendo como a necessidade de verificação e atenção do cliente para possíveis danos no sistema ou falhas no sistema. Todo sistema terá este controle efetivado pelo microcontrolador ESP32, onde todos os parâmetros mensurados anteriormente estarão dentro do limite estipulado pelo cliente no </w:t>
+      </w:r>
+      <w:r>
+        <w:rPr>
+          <w:rFonts w:ascii="Arial" w:hAnsi="Arial" w:cs="Arial"/>
+          <w:sz w:val="24"/>
+          <w:szCs w:val="24"/>
+        </w:rPr>
+        <w:t>app MQTT Dash</w:t>
+      </w:r>
+      <w:r>
+        <w:rPr>
+          <w:rFonts w:ascii="Arial" w:hAnsi="Arial" w:cs="Arial"/>
+          <w:sz w:val="24"/>
+          <w:szCs w:val="24"/>
+        </w:rPr>
+        <w:t xml:space="preserve">, que em conjunto com o ESP32 e o </w:t>
+      </w:r>
+      <w:proofErr w:type="spellStart"/>
+      <w:r>
+        <w:rPr>
+          <w:rFonts w:ascii="Arial" w:hAnsi="Arial" w:cs="Arial"/>
+          <w:sz w:val="24"/>
+          <w:szCs w:val="24"/>
+        </w:rPr>
+        <w:t>R</w:t>
+      </w:r>
+      <w:r>
+        <w:rPr>
+          <w:rFonts w:ascii="Arial" w:hAnsi="Arial" w:cs="Arial"/>
+          <w:sz w:val="24"/>
+          <w:szCs w:val="24"/>
+        </w:rPr>
+        <w:t>a</w:t>
+      </w:r>
+      <w:r>
+        <w:rPr>
+          <w:rFonts w:ascii="Arial" w:hAnsi="Arial" w:cs="Arial"/>
+          <w:sz w:val="24"/>
+          <w:szCs w:val="24"/>
+        </w:rPr>
+        <w:t>sp</w:t>
+      </w:r>
+      <w:r>
+        <w:rPr>
+          <w:rFonts w:ascii="Arial" w:hAnsi="Arial" w:cs="Arial"/>
+          <w:sz w:val="24"/>
+          <w:szCs w:val="24"/>
+        </w:rPr>
+        <w:t>b</w:t>
+      </w:r>
+      <w:r>
+        <w:rPr>
+          <w:rFonts w:ascii="Arial" w:hAnsi="Arial" w:cs="Arial"/>
+          <w:sz w:val="24"/>
+          <w:szCs w:val="24"/>
+        </w:rPr>
+        <w:t>erry</w:t>
+      </w:r>
+      <w:proofErr w:type="spellEnd"/>
+      <w:r>
+        <w:rPr>
+          <w:rFonts w:ascii="Arial" w:hAnsi="Arial" w:cs="Arial"/>
+          <w:sz w:val="24"/>
+          <w:szCs w:val="24"/>
+        </w:rPr>
+        <w:t xml:space="preserve"> irão garantir que o sistema funcione efetivamente para o cultivo eficaz.</w:t>
+      </w:r>
+    </w:p>
+    <w:p>
+      <w:pPr>
+        <w:rPr>
+          <w:rFonts w:ascii="Arial" w:hAnsi="Arial" w:cs="Arial"/>
+          <w:sz w:val="24"/>
+          <w:szCs w:val="24"/>
+        </w:rPr>
+      </w:pPr>
+    </w:p>
+    <w:p>
+      <w:pPr>
+        <w:rPr>
+          <w:rFonts w:ascii="Arial" w:hAnsi="Arial" w:cs="Arial"/>
+          <w:sz w:val="24"/>
+          <w:szCs w:val="24"/>
+        </w:rPr>
+      </w:pPr>
+    </w:p>
+    <w:p>
+      <w:pPr>
+        <w:rPr>
+          <w:rFonts w:ascii="Arial" w:hAnsi="Arial" w:cs="Arial"/>
           <w:sz w:val="24"/>
           <w:szCs w:val="24"/>
         </w:rPr>
@@ -848,11 +3113,11 @@
 </file>
 
 <file path=word/numbering.xml><?xml version="1.0" encoding="utf-8"?>
-<w:numbering xmlns:wpc="http://schemas.microsoft.com/office/word/2010/wordprocessingCanvas" xmlns:cx="http://schemas.microsoft.com/office/drawing/2014/chartex" xmlns:cx1="http://schemas.microsoft.com/office/drawing/2015/9/8/chartex" xmlns:cx2="http://schemas.microsoft.com/office/drawing/2015/10/21/chartex" xmlns:cx3="http://schemas.microsoft.com/office/drawing/2016/5/9/chartex" xmlns:cx4="http://schemas.microsoft.com/office/drawing/2016/5/10/chartex" xmlns:cx5="http://schemas.microsoft.com/office/drawing/2016/5/11/chartex" xmlns:cx6="http://schemas.microsoft.com/office/drawing/2016/5/12/chartex" xmlns:cx7="http://schemas.microsoft.com/office/drawing/2016/5/13/chartex" xmlns:cx8="http://schemas.microsoft.com/office/drawing/2016/5/14/chartex" xmlns:mc="http://schemas.openxmlformats.org/markup-compatibility/2006" xmlns:aink="http://schemas.microsoft.com/office/drawing/2016/ink" xmlns:am3d="http://schemas.microsoft.com/office/drawing/2017/model3d" xmlns:o="urn:schemas-microsoft-com:office:office" xmlns:r="http://schemas.openxmlformats.org/officeDocument/2006/relationships" xmlns:m="http://schemas.openxmlformats.org/officeDocument/2006/math" xmlns:v="urn:schemas-microsoft-com:vml" xmlns:wp14="http://schemas.microsoft.com/office/word/2010/wordprocessingDrawing" xmlns:wp="http://schemas.openxmlformats.org/drawingml/2006/wordprocessingDrawing" xmlns:w10="urn:schemas-microsoft-com:office:word" xmlns:w="http://schemas.openxmlformats.org/wordprocessingml/2006/main" xmlns:w14="http://schemas.microsoft.com/office/word/2010/wordml" xmlns:w15="http://schemas.microsoft.com/office/word/2012/wordml" xmlns:w16cex="http://schemas.microsoft.com/office/word/2018/wordml/cex" xmlns:w16cid="http://schemas.microsoft.com/office/word/2016/wordml/cid" xmlns:w16="http://schemas.microsoft.com/office/word/2018/wordml" xmlns:w16se="http://schemas.microsoft.com/office/word/2015/wordml/symex" xmlns:wpg="http://schemas.microsoft.com/office/word/2010/wordprocessingGroup" xmlns:wpi="http://schemas.microsoft.com/office/word/2010/wordprocessingInk" xmlns:wne="http://schemas.microsoft.com/office/word/2006/wordml" xmlns:wps="http://schemas.microsoft.com/office/word/2010/wordprocessingShape" mc:Ignorable="w14 w15 w16se w16cid w16 w16cex wp14">
+<w:numbering xmlns:wpc="http://schemas.microsoft.com/office/word/2010/wordprocessingCanvas" xmlns:cx="http://schemas.microsoft.com/office/drawing/2014/chartex" xmlns:cx1="http://schemas.microsoft.com/office/drawing/2015/9/8/chartex" xmlns:cx2="http://schemas.microsoft.com/office/drawing/2015/10/21/chartex" xmlns:cx3="http://schemas.microsoft.com/office/drawing/2016/5/9/chartex" xmlns:cx4="http://schemas.microsoft.com/office/drawing/2016/5/10/chartex" xmlns:cx5="http://schemas.microsoft.com/office/drawing/2016/5/11/chartex" xmlns:cx6="http://schemas.microsoft.com/office/drawing/2016/5/12/chartex" xmlns:cx7="http://schemas.microsoft.com/office/drawing/2016/5/13/chartex" xmlns:cx8="http://schemas.microsoft.com/office/drawing/2016/5/14/chartex" xmlns:mc="http://schemas.openxmlformats.org/markup-compatibility/2006" xmlns:aink="http://schemas.microsoft.com/office/drawing/2016/ink" xmlns:am3d="http://schemas.microsoft.com/office/drawing/2017/model3d" xmlns:o="urn:schemas-microsoft-com:office:office" xmlns:oel="http://schemas.microsoft.com/office/2019/extlst" xmlns:r="http://schemas.openxmlformats.org/officeDocument/2006/relationships" xmlns:m="http://schemas.openxmlformats.org/officeDocument/2006/math" xmlns:v="urn:schemas-microsoft-com:vml" xmlns:wp14="http://schemas.microsoft.com/office/word/2010/wordprocessingDrawing" xmlns:wp="http://schemas.openxmlformats.org/drawingml/2006/wordprocessingDrawing" xmlns:w10="urn:schemas-microsoft-com:office:word" xmlns:w="http://schemas.openxmlformats.org/wordprocessingml/2006/main" xmlns:w14="http://schemas.microsoft.com/office/word/2010/wordml" xmlns:w15="http://schemas.microsoft.com/office/word/2012/wordml" xmlns:w16cex="http://schemas.microsoft.com/office/word/2018/wordml/cex" xmlns:w16cid="http://schemas.microsoft.com/office/word/2016/wordml/cid" xmlns:w16="http://schemas.microsoft.com/office/word/2018/wordml" xmlns:w16du="http://schemas.microsoft.com/office/word/2023/wordml/word16du" xmlns:w16sdtdh="http://schemas.microsoft.com/office/word/2020/wordml/sdtdatahash" xmlns:w16se="http://schemas.microsoft.com/office/word/2015/wordml/symex" xmlns:wpg="http://schemas.microsoft.com/office/word/2010/wordprocessingGroup" xmlns:wpi="http://schemas.microsoft.com/office/word/2010/wordprocessingInk" xmlns:wne="http://schemas.microsoft.com/office/word/2006/wordml" xmlns:wps="http://schemas.microsoft.com/office/word/2010/wordprocessingShape" mc:Ignorable="w14 w15 w16se w16cid w16 w16cex w16sdtdh wp14">
   <w:abstractNum w:abstractNumId="0" w15:restartNumberingAfterBreak="0">
     <w:nsid w:val="33AC7CC9"/>
     <w:multiLevelType w:val="hybridMultilevel"/>
-    <w:tmpl w:val="1430F7B0"/>
+    <w:tmpl w:val="0DF489B4"/>
     <w:lvl w:ilvl="0" w:tplc="04160001">
       <w:start w:val="1"/>
       <w:numFmt w:val="bullet"/>
@@ -962,14 +3227,246 @@
       </w:rPr>
     </w:lvl>
   </w:abstractNum>
-  <w:num w:numId="1">
+  <w:abstractNum w:abstractNumId="1" w15:restartNumberingAfterBreak="0">
+    <w:nsid w:val="4C174263"/>
+    <w:multiLevelType w:val="hybridMultilevel"/>
+    <w:tmpl w:val="46D6F5E8"/>
+    <w:lvl w:ilvl="0" w:tplc="04160001">
+      <w:start w:val="1"/>
+      <w:numFmt w:val="bullet"/>
+      <w:lvlText w:val=""/>
+      <w:lvlJc w:val="left"/>
+      <w:pPr>
+        <w:ind w:left="1080" w:hanging="360"/>
+      </w:pPr>
+      <w:rPr>
+        <w:rFonts w:ascii="Symbol" w:hAnsi="Symbol" w:hint="default"/>
+      </w:rPr>
+    </w:lvl>
+    <w:lvl w:ilvl="1" w:tplc="04160003" w:tentative="1">
+      <w:start w:val="1"/>
+      <w:numFmt w:val="bullet"/>
+      <w:lvlText w:val="o"/>
+      <w:lvlJc w:val="left"/>
+      <w:pPr>
+        <w:ind w:left="1800" w:hanging="360"/>
+      </w:pPr>
+      <w:rPr>
+        <w:rFonts w:ascii="Courier New" w:hAnsi="Courier New" w:cs="Courier New" w:hint="default"/>
+      </w:rPr>
+    </w:lvl>
+    <w:lvl w:ilvl="2" w:tplc="04160005" w:tentative="1">
+      <w:start w:val="1"/>
+      <w:numFmt w:val="bullet"/>
+      <w:lvlText w:val=""/>
+      <w:lvlJc w:val="left"/>
+      <w:pPr>
+        <w:ind w:left="2520" w:hanging="360"/>
+      </w:pPr>
+      <w:rPr>
+        <w:rFonts w:ascii="Wingdings" w:hAnsi="Wingdings" w:hint="default"/>
+      </w:rPr>
+    </w:lvl>
+    <w:lvl w:ilvl="3" w:tplc="04160001" w:tentative="1">
+      <w:start w:val="1"/>
+      <w:numFmt w:val="bullet"/>
+      <w:lvlText w:val=""/>
+      <w:lvlJc w:val="left"/>
+      <w:pPr>
+        <w:ind w:left="3240" w:hanging="360"/>
+      </w:pPr>
+      <w:rPr>
+        <w:rFonts w:ascii="Symbol" w:hAnsi="Symbol" w:hint="default"/>
+      </w:rPr>
+    </w:lvl>
+    <w:lvl w:ilvl="4" w:tplc="04160003" w:tentative="1">
+      <w:start w:val="1"/>
+      <w:numFmt w:val="bullet"/>
+      <w:lvlText w:val="o"/>
+      <w:lvlJc w:val="left"/>
+      <w:pPr>
+        <w:ind w:left="3960" w:hanging="360"/>
+      </w:pPr>
+      <w:rPr>
+        <w:rFonts w:ascii="Courier New" w:hAnsi="Courier New" w:cs="Courier New" w:hint="default"/>
+      </w:rPr>
+    </w:lvl>
+    <w:lvl w:ilvl="5" w:tplc="04160005" w:tentative="1">
+      <w:start w:val="1"/>
+      <w:numFmt w:val="bullet"/>
+      <w:lvlText w:val=""/>
+      <w:lvlJc w:val="left"/>
+      <w:pPr>
+        <w:ind w:left="4680" w:hanging="360"/>
+      </w:pPr>
+      <w:rPr>
+        <w:rFonts w:ascii="Wingdings" w:hAnsi="Wingdings" w:hint="default"/>
+      </w:rPr>
+    </w:lvl>
+    <w:lvl w:ilvl="6" w:tplc="04160001" w:tentative="1">
+      <w:start w:val="1"/>
+      <w:numFmt w:val="bullet"/>
+      <w:lvlText w:val=""/>
+      <w:lvlJc w:val="left"/>
+      <w:pPr>
+        <w:ind w:left="5400" w:hanging="360"/>
+      </w:pPr>
+      <w:rPr>
+        <w:rFonts w:ascii="Symbol" w:hAnsi="Symbol" w:hint="default"/>
+      </w:rPr>
+    </w:lvl>
+    <w:lvl w:ilvl="7" w:tplc="04160003" w:tentative="1">
+      <w:start w:val="1"/>
+      <w:numFmt w:val="bullet"/>
+      <w:lvlText w:val="o"/>
+      <w:lvlJc w:val="left"/>
+      <w:pPr>
+        <w:ind w:left="6120" w:hanging="360"/>
+      </w:pPr>
+      <w:rPr>
+        <w:rFonts w:ascii="Courier New" w:hAnsi="Courier New" w:cs="Courier New" w:hint="default"/>
+      </w:rPr>
+    </w:lvl>
+    <w:lvl w:ilvl="8" w:tplc="04160005" w:tentative="1">
+      <w:start w:val="1"/>
+      <w:numFmt w:val="bullet"/>
+      <w:lvlText w:val=""/>
+      <w:lvlJc w:val="left"/>
+      <w:pPr>
+        <w:ind w:left="6840" w:hanging="360"/>
+      </w:pPr>
+      <w:rPr>
+        <w:rFonts w:ascii="Wingdings" w:hAnsi="Wingdings" w:hint="default"/>
+      </w:rPr>
+    </w:lvl>
+  </w:abstractNum>
+  <w:abstractNum w:abstractNumId="2" w15:restartNumberingAfterBreak="0">
+    <w:nsid w:val="74955698"/>
+    <w:multiLevelType w:val="hybridMultilevel"/>
+    <w:tmpl w:val="01CC4966"/>
+    <w:lvl w:ilvl="0" w:tplc="04160001">
+      <w:start w:val="1"/>
+      <w:numFmt w:val="bullet"/>
+      <w:lvlText w:val=""/>
+      <w:lvlJc w:val="left"/>
+      <w:pPr>
+        <w:ind w:left="1428" w:hanging="360"/>
+      </w:pPr>
+      <w:rPr>
+        <w:rFonts w:ascii="Symbol" w:hAnsi="Symbol" w:hint="default"/>
+      </w:rPr>
+    </w:lvl>
+    <w:lvl w:ilvl="1" w:tplc="04160003" w:tentative="1">
+      <w:start w:val="1"/>
+      <w:numFmt w:val="bullet"/>
+      <w:lvlText w:val="o"/>
+      <w:lvlJc w:val="left"/>
+      <w:pPr>
+        <w:ind w:left="2148" w:hanging="360"/>
+      </w:pPr>
+      <w:rPr>
+        <w:rFonts w:ascii="Courier New" w:hAnsi="Courier New" w:cs="Courier New" w:hint="default"/>
+      </w:rPr>
+    </w:lvl>
+    <w:lvl w:ilvl="2" w:tplc="04160005" w:tentative="1">
+      <w:start w:val="1"/>
+      <w:numFmt w:val="bullet"/>
+      <w:lvlText w:val=""/>
+      <w:lvlJc w:val="left"/>
+      <w:pPr>
+        <w:ind w:left="2868" w:hanging="360"/>
+      </w:pPr>
+      <w:rPr>
+        <w:rFonts w:ascii="Wingdings" w:hAnsi="Wingdings" w:hint="default"/>
+      </w:rPr>
+    </w:lvl>
+    <w:lvl w:ilvl="3" w:tplc="04160001" w:tentative="1">
+      <w:start w:val="1"/>
+      <w:numFmt w:val="bullet"/>
+      <w:lvlText w:val=""/>
+      <w:lvlJc w:val="left"/>
+      <w:pPr>
+        <w:ind w:left="3588" w:hanging="360"/>
+      </w:pPr>
+      <w:rPr>
+        <w:rFonts w:ascii="Symbol" w:hAnsi="Symbol" w:hint="default"/>
+      </w:rPr>
+    </w:lvl>
+    <w:lvl w:ilvl="4" w:tplc="04160003" w:tentative="1">
+      <w:start w:val="1"/>
+      <w:numFmt w:val="bullet"/>
+      <w:lvlText w:val="o"/>
+      <w:lvlJc w:val="left"/>
+      <w:pPr>
+        <w:ind w:left="4308" w:hanging="360"/>
+      </w:pPr>
+      <w:rPr>
+        <w:rFonts w:ascii="Courier New" w:hAnsi="Courier New" w:cs="Courier New" w:hint="default"/>
+      </w:rPr>
+    </w:lvl>
+    <w:lvl w:ilvl="5" w:tplc="04160005" w:tentative="1">
+      <w:start w:val="1"/>
+      <w:numFmt w:val="bullet"/>
+      <w:lvlText w:val=""/>
+      <w:lvlJc w:val="left"/>
+      <w:pPr>
+        <w:ind w:left="5028" w:hanging="360"/>
+      </w:pPr>
+      <w:rPr>
+        <w:rFonts w:ascii="Wingdings" w:hAnsi="Wingdings" w:hint="default"/>
+      </w:rPr>
+    </w:lvl>
+    <w:lvl w:ilvl="6" w:tplc="04160001" w:tentative="1">
+      <w:start w:val="1"/>
+      <w:numFmt w:val="bullet"/>
+      <w:lvlText w:val=""/>
+      <w:lvlJc w:val="left"/>
+      <w:pPr>
+        <w:ind w:left="5748" w:hanging="360"/>
+      </w:pPr>
+      <w:rPr>
+        <w:rFonts w:ascii="Symbol" w:hAnsi="Symbol" w:hint="default"/>
+      </w:rPr>
+    </w:lvl>
+    <w:lvl w:ilvl="7" w:tplc="04160003" w:tentative="1">
+      <w:start w:val="1"/>
+      <w:numFmt w:val="bullet"/>
+      <w:lvlText w:val="o"/>
+      <w:lvlJc w:val="left"/>
+      <w:pPr>
+        <w:ind w:left="6468" w:hanging="360"/>
+      </w:pPr>
+      <w:rPr>
+        <w:rFonts w:ascii="Courier New" w:hAnsi="Courier New" w:cs="Courier New" w:hint="default"/>
+      </w:rPr>
+    </w:lvl>
+    <w:lvl w:ilvl="8" w:tplc="04160005" w:tentative="1">
+      <w:start w:val="1"/>
+      <w:numFmt w:val="bullet"/>
+      <w:lvlText w:val=""/>
+      <w:lvlJc w:val="left"/>
+      <w:pPr>
+        <w:ind w:left="7188" w:hanging="360"/>
+      </w:pPr>
+      <w:rPr>
+        <w:rFonts w:ascii="Wingdings" w:hAnsi="Wingdings" w:hint="default"/>
+      </w:rPr>
+    </w:lvl>
+  </w:abstractNum>
+  <w:num w:numId="1" w16cid:durableId="1303926646">
     <w:abstractNumId w:val="0"/>
+  </w:num>
+  <w:num w:numId="2" w16cid:durableId="1180895907">
+    <w:abstractNumId w:val="1"/>
+  </w:num>
+  <w:num w:numId="3" w16cid:durableId="1113861580">
+    <w:abstractNumId w:val="2"/>
   </w:num>
 </w:numbering>
 </file>
 
 <file path=word/styles.xml><?xml version="1.0" encoding="utf-8"?>
-<w:styles xmlns:mc="http://schemas.openxmlformats.org/markup-compatibility/2006" xmlns:r="http://schemas.openxmlformats.org/officeDocument/2006/relationships" xmlns:w="http://schemas.openxmlformats.org/wordprocessingml/2006/main" xmlns:w14="http://schemas.microsoft.com/office/word/2010/wordml" xmlns:w15="http://schemas.microsoft.com/office/word/2012/wordml" xmlns:w16cex="http://schemas.microsoft.com/office/word/2018/wordml/cex" xmlns:w16cid="http://schemas.microsoft.com/office/word/2016/wordml/cid" xmlns:w16="http://schemas.microsoft.com/office/word/2018/wordml" xmlns:w16se="http://schemas.microsoft.com/office/word/2015/wordml/symex" mc:Ignorable="w14 w15 w16se w16cid w16 w16cex">
+<w:styles xmlns:mc="http://schemas.openxmlformats.org/markup-compatibility/2006" xmlns:r="http://schemas.openxmlformats.org/officeDocument/2006/relationships" xmlns:w="http://schemas.openxmlformats.org/wordprocessingml/2006/main" xmlns:w14="http://schemas.microsoft.com/office/word/2010/wordml" xmlns:w15="http://schemas.microsoft.com/office/word/2012/wordml" xmlns:w16cex="http://schemas.microsoft.com/office/word/2018/wordml/cex" xmlns:w16cid="http://schemas.microsoft.com/office/word/2016/wordml/cid" xmlns:w16="http://schemas.microsoft.com/office/word/2018/wordml" xmlns:w16sdtdh="http://schemas.microsoft.com/office/word/2020/wordml/sdtdatahash" xmlns:w16se="http://schemas.microsoft.com/office/word/2015/wordml/symex" mc:Ignorable="w14 w15 w16se w16cid w16 w16cex w16sdtdh">
   <w:docDefaults>
     <w:rPrDefault>
       <w:rPr>
@@ -1405,6 +3902,41 @@
       <w:contextualSpacing/>
     </w:pPr>
   </w:style>
+  <w:style w:type="paragraph" w:styleId="NormalWeb">
+    <w:name w:val="Normal (Web)"/>
+    <w:basedOn w:val="Normal"/>
+    <w:uiPriority w:val="99"/>
+    <w:unhideWhenUsed/>
+    <w:rsid w:val="00F75E88"/>
+    <w:pPr>
+      <w:spacing w:before="100" w:beforeAutospacing="1" w:after="100" w:afterAutospacing="1" w:line="240" w:lineRule="auto"/>
+    </w:pPr>
+    <w:rPr>
+      <w:rFonts w:ascii="Times New Roman" w:eastAsia="Times New Roman" w:hAnsi="Times New Roman" w:cs="Times New Roman"/>
+      <w:sz w:val="24"/>
+      <w:szCs w:val="24"/>
+      <w:lang w:eastAsia="pt-BR"/>
+    </w:rPr>
+  </w:style>
+  <w:style w:type="paragraph" w:styleId="Legenda">
+    <w:name w:val="caption"/>
+    <w:basedOn w:val="Normal"/>
+    <w:next w:val="Normal"/>
+    <w:uiPriority w:val="35"/>
+    <w:unhideWhenUsed/>
+    <w:qFormat/>
+    <w:rsid w:val="00F75E88"/>
+    <w:pPr>
+      <w:spacing w:after="200" w:line="240" w:lineRule="auto"/>
+    </w:pPr>
+    <w:rPr>
+      <w:i/>
+      <w:iCs/>
+      <w:color w:val="44546A" w:themeColor="text2"/>
+      <w:sz w:val="18"/>
+      <w:szCs w:val="18"/>
+    </w:rPr>
+  </w:style>
 </w:styles>
 </file>
 

</xml_diff>

<commit_message>
Update Trabalho Waldemar - Projeto Interdisciplinar.docx
Inserida a UML
</commit_message>
<xml_diff>
--- a/01_Documentos/Trabalho Waldemar - Projeto Interdisciplinar.docx
+++ b/01_Documentos/Trabalho Waldemar - Projeto Interdisciplinar.docx
@@ -1,6 +1,6 @@
 
 <file path=word/document.xml><?xml version="1.0" encoding="utf-8"?>
-<w:document xmlns:wpc="http://schemas.microsoft.com/office/word/2010/wordprocessingCanvas" xmlns:cx="http://schemas.microsoft.com/office/drawing/2014/chartex" xmlns:cx1="http://schemas.microsoft.com/office/drawing/2015/9/8/chartex" xmlns:cx2="http://schemas.microsoft.com/office/drawing/2015/10/21/chartex" xmlns:cx3="http://schemas.microsoft.com/office/drawing/2016/5/9/chartex" xmlns:cx4="http://schemas.microsoft.com/office/drawing/2016/5/10/chartex" xmlns:cx5="http://schemas.microsoft.com/office/drawing/2016/5/11/chartex" xmlns:cx6="http://schemas.microsoft.com/office/drawing/2016/5/12/chartex" xmlns:cx7="http://schemas.microsoft.com/office/drawing/2016/5/13/chartex" xmlns:cx8="http://schemas.microsoft.com/office/drawing/2016/5/14/chartex" xmlns:mc="http://schemas.openxmlformats.org/markup-compatibility/2006" xmlns:aink="http://schemas.microsoft.com/office/drawing/2016/ink" xmlns:am3d="http://schemas.microsoft.com/office/drawing/2017/model3d" xmlns:o="urn:schemas-microsoft-com:office:office" xmlns:oel="http://schemas.microsoft.com/office/2019/extlst" xmlns:r="http://schemas.openxmlformats.org/officeDocument/2006/relationships" xmlns:m="http://schemas.openxmlformats.org/officeDocument/2006/math" xmlns:v="urn:schemas-microsoft-com:vml" xmlns:wp14="http://schemas.microsoft.com/office/word/2010/wordprocessingDrawing" xmlns:wp="http://schemas.openxmlformats.org/drawingml/2006/wordprocessingDrawing" xmlns:w10="urn:schemas-microsoft-com:office:word" xmlns:w="http://schemas.openxmlformats.org/wordprocessingml/2006/main" xmlns:w14="http://schemas.microsoft.com/office/word/2010/wordml" xmlns:w15="http://schemas.microsoft.com/office/word/2012/wordml" xmlns:w16cex="http://schemas.microsoft.com/office/word/2018/wordml/cex" xmlns:w16cid="http://schemas.microsoft.com/office/word/2016/wordml/cid" xmlns:w16="http://schemas.microsoft.com/office/word/2018/wordml" xmlns:w16du="http://schemas.microsoft.com/office/word/2023/wordml/word16du" xmlns:w16sdtdh="http://schemas.microsoft.com/office/word/2020/wordml/sdtdatahash" xmlns:w16se="http://schemas.microsoft.com/office/word/2015/wordml/symex" xmlns:wpg="http://schemas.microsoft.com/office/word/2010/wordprocessingGroup" xmlns:wpi="http://schemas.microsoft.com/office/word/2010/wordprocessingInk" xmlns:wne="http://schemas.microsoft.com/office/word/2006/wordml" xmlns:wps="http://schemas.microsoft.com/office/word/2010/wordprocessingShape" mc:Ignorable="w14 w15 w16se w16cid w16 w16cex w16sdtdh wp14">
+<w:document xmlns:wpc="http://schemas.microsoft.com/office/word/2010/wordprocessingCanvas" xmlns:cx="http://schemas.microsoft.com/office/drawing/2014/chartex" xmlns:cx1="http://schemas.microsoft.com/office/drawing/2015/9/8/chartex" xmlns:cx2="http://schemas.microsoft.com/office/drawing/2015/10/21/chartex" xmlns:cx3="http://schemas.microsoft.com/office/drawing/2016/5/9/chartex" xmlns:cx4="http://schemas.microsoft.com/office/drawing/2016/5/10/chartex" xmlns:cx5="http://schemas.microsoft.com/office/drawing/2016/5/11/chartex" xmlns:cx6="http://schemas.microsoft.com/office/drawing/2016/5/12/chartex" xmlns:cx7="http://schemas.microsoft.com/office/drawing/2016/5/13/chartex" xmlns:cx8="http://schemas.microsoft.com/office/drawing/2016/5/14/chartex" xmlns:mc="http://schemas.openxmlformats.org/markup-compatibility/2006" xmlns:aink="http://schemas.microsoft.com/office/drawing/2016/ink" xmlns:am3d="http://schemas.microsoft.com/office/drawing/2017/model3d" xmlns:o="urn:schemas-microsoft-com:office:office" xmlns:r="http://schemas.openxmlformats.org/officeDocument/2006/relationships" xmlns:m="http://schemas.openxmlformats.org/officeDocument/2006/math" xmlns:v="urn:schemas-microsoft-com:vml" xmlns:wp14="http://schemas.microsoft.com/office/word/2010/wordprocessingDrawing" xmlns:wp="http://schemas.openxmlformats.org/drawingml/2006/wordprocessingDrawing" xmlns:w10="urn:schemas-microsoft-com:office:word" xmlns:w="http://schemas.openxmlformats.org/wordprocessingml/2006/main" xmlns:w14="http://schemas.microsoft.com/office/word/2010/wordml" xmlns:w15="http://schemas.microsoft.com/office/word/2012/wordml" xmlns:w16cex="http://schemas.microsoft.com/office/word/2018/wordml/cex" xmlns:w16cid="http://schemas.microsoft.com/office/word/2016/wordml/cid" xmlns:w16="http://schemas.microsoft.com/office/word/2018/wordml" xmlns:w16se="http://schemas.microsoft.com/office/word/2015/wordml/symex" xmlns:wpg="http://schemas.microsoft.com/office/word/2010/wordprocessingGroup" xmlns:wpi="http://schemas.microsoft.com/office/word/2010/wordprocessingInk" xmlns:wne="http://schemas.microsoft.com/office/word/2006/wordml" xmlns:wps="http://schemas.microsoft.com/office/word/2010/wordprocessingShape" mc:Ignorable="w14 w15 w16se w16cid w16 w16cex wp14">
   <w:body>
     <w:p>
       <w:pPr>
@@ -400,7 +400,7 @@
           <w:sz w:val="24"/>
           <w:szCs w:val="24"/>
         </w:rPr>
-        <w:t xml:space="preserve"> microcontrolador denominado ESP-32 e </w:t>
+        <w:t xml:space="preserve"> microcontrolador denominado ESP-32 e Raspberry </w:t>
       </w:r>
       <w:proofErr w:type="spellStart"/>
       <w:r>
@@ -409,17 +409,9 @@
           <w:sz w:val="24"/>
           <w:szCs w:val="24"/>
         </w:rPr>
-        <w:t>Raspberry</w:t>
+        <w:t>Pi</w:t>
       </w:r>
       <w:proofErr w:type="spellEnd"/>
-      <w:r>
-        <w:rPr>
-          <w:rFonts w:ascii="Arial" w:hAnsi="Arial" w:cs="Arial"/>
-          <w:sz w:val="24"/>
-          <w:szCs w:val="24"/>
-        </w:rPr>
-        <w:t xml:space="preserve"> Pi</w:t>
-      </w:r>
       <w:r>
         <w:rPr>
           <w:rFonts w:ascii="Arial" w:hAnsi="Arial" w:cs="Arial"/>
@@ -738,7 +730,7 @@
           <w:sz w:val="24"/>
           <w:szCs w:val="24"/>
         </w:rPr>
-        <w:t xml:space="preserve"> através dos tópicos MQTT com o ESP-32 e o </w:t>
+        <w:t xml:space="preserve"> através dos tópicos MQTT com o ESP-32 e o Raspberry </w:t>
       </w:r>
       <w:proofErr w:type="spellStart"/>
       <w:r>
@@ -747,7 +739,7 @@
           <w:sz w:val="24"/>
           <w:szCs w:val="24"/>
         </w:rPr>
-        <w:t>Raspberry</w:t>
+        <w:t>Pi</w:t>
       </w:r>
       <w:proofErr w:type="spellEnd"/>
       <w:r>
@@ -756,7 +748,7 @@
           <w:sz w:val="24"/>
           <w:szCs w:val="24"/>
         </w:rPr>
-        <w:t xml:space="preserve"> Pi. </w:t>
+        <w:t xml:space="preserve">. </w:t>
       </w:r>
       <w:r>
         <w:rPr>
@@ -1153,21 +1145,7 @@
           <w:rFonts w:ascii="Arial" w:hAnsi="Arial" w:cs="Arial"/>
         </w:rPr>
         <w:lastRenderedPageBreak/>
-        <w:t xml:space="preserve">As informações lidas pelo ESP32 serão transmitidas para o </w:t>
-      </w:r>
-      <w:proofErr w:type="spellStart"/>
-      <w:r>
-        <w:rPr>
-          <w:rFonts w:ascii="Arial" w:hAnsi="Arial" w:cs="Arial"/>
-        </w:rPr>
-        <w:t>Raspberry</w:t>
-      </w:r>
-      <w:proofErr w:type="spellEnd"/>
-      <w:r>
-        <w:rPr>
-          <w:rFonts w:ascii="Arial" w:hAnsi="Arial" w:cs="Arial"/>
-        </w:rPr>
-        <w:t xml:space="preserve"> através de tópicos MQTT e armazenadas em um banco de dados em CSV, que posteriormente poderá ser substituído por um SGBD mais robusto. Dessa maneira será possível ter acesso ao histórico do plantio. Com esse histórico é possível fazer um estudo para a melhoria de parâmetros para cada tipo de cultura, tirando assim proveito máximo do sistema.</w:t>
+        <w:t>As informações lidas pelo ESP32 serão transmitidas para o Raspberry através de tópicos MQTT e armazenadas em um banco de dados em CSV, que posteriormente poderá ser substituído por um SGBD mais robusto. Dessa maneira será possível ter acesso ao histórico do plantio. Com esse histórico é possível fazer um estudo para a melhoria de parâmetros para cada tipo de cultura, tirando assim proveito máximo do sistema.</w:t>
       </w:r>
     </w:p>
     <w:p>
@@ -2626,21 +2604,8 @@
           <w:sz w:val="20"/>
           <w:szCs w:val="20"/>
         </w:rPr>
-        <w:t xml:space="preserve">: </w:t>
-      </w:r>
-      <w:proofErr w:type="gramStart"/>
-      <w:r>
-        <w:rPr>
-          <w:rFonts w:ascii="Arial" w:hAnsi="Arial" w:cs="Arial"/>
-          <w:i w:val="0"/>
-          <w:iCs w:val="0"/>
-          <w:color w:val="auto"/>
-          <w:sz w:val="20"/>
-          <w:szCs w:val="20"/>
-        </w:rPr>
-        <w:t>Rele</w:t>
-      </w:r>
-      <w:proofErr w:type="gramEnd"/>
+        <w:t>: Rele</w:t>
+      </w:r>
     </w:p>
     <w:p>
       <w:pPr>
@@ -2978,7 +2943,7 @@
         <w:ind w:firstLine="708"/>
         <w:jc w:val="both"/>
         <w:rPr>
-          <w:rFonts w:ascii="Arial" w:eastAsia="Arial" w:hAnsi="Arial" w:cs="Arial"/>
+          <w:rFonts w:ascii="Arial" w:hAnsi="Arial" w:cs="Arial"/>
           <w:sz w:val="24"/>
           <w:szCs w:val="24"/>
         </w:rPr>
@@ -3022,16 +2987,7 @@
           <w:sz w:val="24"/>
           <w:szCs w:val="24"/>
         </w:rPr>
-        <w:t xml:space="preserve">, que em conjunto com o ESP32 e o </w:t>
-      </w:r>
-      <w:proofErr w:type="spellStart"/>
-      <w:r>
-        <w:rPr>
-          <w:rFonts w:ascii="Arial" w:hAnsi="Arial" w:cs="Arial"/>
-          <w:sz w:val="24"/>
-          <w:szCs w:val="24"/>
-        </w:rPr>
-        <w:t>R</w:t>
+        <w:t>, que em conjunto com o ESP32 e o R</w:t>
       </w:r>
       <w:r>
         <w:rPr>
@@ -3063,17 +3019,94 @@
           <w:sz w:val="24"/>
           <w:szCs w:val="24"/>
         </w:rPr>
-        <w:t>erry</w:t>
-      </w:r>
-      <w:proofErr w:type="spellEnd"/>
-      <w:r>
-        <w:rPr>
-          <w:rFonts w:ascii="Arial" w:hAnsi="Arial" w:cs="Arial"/>
-          <w:sz w:val="24"/>
-          <w:szCs w:val="24"/>
-        </w:rPr>
-        <w:t xml:space="preserve"> irão garantir que o sistema funcione efetivamente para o cultivo eficaz.</w:t>
-      </w:r>
+        <w:t>erry irão garantir que o sistema funcione efetivamente para o cultivo eficaz.</w:t>
+      </w:r>
+    </w:p>
+    <w:p>
+      <w:pPr>
+        <w:ind w:firstLine="708"/>
+        <w:jc w:val="both"/>
+        <w:rPr>
+          <w:rFonts w:ascii="Arial" w:hAnsi="Arial" w:cs="Arial"/>
+          <w:sz w:val="24"/>
+          <w:szCs w:val="24"/>
+        </w:rPr>
+      </w:pPr>
+    </w:p>
+    <w:p>
+      <w:pPr>
+        <w:pStyle w:val="Ttulo1"/>
+        <w:numPr>
+          <w:ilvl w:val="0"/>
+          <w:numId w:val="0"/>
+        </w:numPr>
+        <w:ind w:left="432" w:hanging="432"/>
+        <w:jc w:val="both"/>
+      </w:pPr>
+      <w:r>
+        <w:t>UML</w:t>
+      </w:r>
+    </w:p>
+    <w:p>
+      <w:r>
+        <w:tab/>
+      </w:r>
+    </w:p>
+    <w:p>
+      <w:pPr>
+        <w:jc w:val="center"/>
+      </w:pPr>
+      <w:r>
+        <w:rPr>
+          <w:noProof/>
+        </w:rPr>
+        <w:drawing>
+          <wp:inline distT="0" distB="0" distL="0" distR="0" wp14:anchorId="64101CAF" wp14:editId="3C9D6B87">
+            <wp:extent cx="5400040" cy="4894580"/>
+            <wp:effectExtent l="0" t="0" r="0" b="1270"/>
+            <wp:docPr id="9" name="Imagem 9"/>
+            <wp:cNvGraphicFramePr>
+              <a:graphicFrameLocks xmlns:a="http://schemas.openxmlformats.org/drawingml/2006/main" noChangeAspect="1"/>
+            </wp:cNvGraphicFramePr>
+            <a:graphic xmlns:a="http://schemas.openxmlformats.org/drawingml/2006/main">
+              <a:graphicData uri="http://schemas.openxmlformats.org/drawingml/2006/picture">
+                <pic:pic xmlns:pic="http://schemas.openxmlformats.org/drawingml/2006/picture">
+                  <pic:nvPicPr>
+                    <pic:cNvPr id="1" name=""/>
+                    <pic:cNvPicPr/>
+                  </pic:nvPicPr>
+                  <pic:blipFill>
+                    <a:blip r:embed="rId13"/>
+                    <a:stretch>
+                      <a:fillRect/>
+                    </a:stretch>
+                  </pic:blipFill>
+                  <pic:spPr>
+                    <a:xfrm>
+                      <a:off x="0" y="0"/>
+                      <a:ext cx="5400040" cy="4894580"/>
+                    </a:xfrm>
+                    <a:prstGeom prst="rect">
+                      <a:avLst/>
+                    </a:prstGeom>
+                  </pic:spPr>
+                </pic:pic>
+              </a:graphicData>
+            </a:graphic>
+          </wp:inline>
+        </w:drawing>
+      </w:r>
+    </w:p>
+    <w:p>
+      <w:pPr>
+        <w:ind w:firstLine="708"/>
+        <w:jc w:val="both"/>
+        <w:rPr>
+          <w:rFonts w:ascii="Arial" w:eastAsia="Arial" w:hAnsi="Arial" w:cs="Arial"/>
+          <w:sz w:val="24"/>
+          <w:szCs w:val="24"/>
+        </w:rPr>
+      </w:pPr>
     </w:p>
     <w:p>
       <w:pPr>
@@ -3113,7 +3146,7 @@
 </file>
 
 <file path=word/numbering.xml><?xml version="1.0" encoding="utf-8"?>
-<w:numbering xmlns:wpc="http://schemas.microsoft.com/office/word/2010/wordprocessingCanvas" xmlns:cx="http://schemas.microsoft.com/office/drawing/2014/chartex" xmlns:cx1="http://schemas.microsoft.com/office/drawing/2015/9/8/chartex" xmlns:cx2="http://schemas.microsoft.com/office/drawing/2015/10/21/chartex" xmlns:cx3="http://schemas.microsoft.com/office/drawing/2016/5/9/chartex" xmlns:cx4="http://schemas.microsoft.com/office/drawing/2016/5/10/chartex" xmlns:cx5="http://schemas.microsoft.com/office/drawing/2016/5/11/chartex" xmlns:cx6="http://schemas.microsoft.com/office/drawing/2016/5/12/chartex" xmlns:cx7="http://schemas.microsoft.com/office/drawing/2016/5/13/chartex" xmlns:cx8="http://schemas.microsoft.com/office/drawing/2016/5/14/chartex" xmlns:mc="http://schemas.openxmlformats.org/markup-compatibility/2006" xmlns:aink="http://schemas.microsoft.com/office/drawing/2016/ink" xmlns:am3d="http://schemas.microsoft.com/office/drawing/2017/model3d" xmlns:o="urn:schemas-microsoft-com:office:office" xmlns:oel="http://schemas.microsoft.com/office/2019/extlst" xmlns:r="http://schemas.openxmlformats.org/officeDocument/2006/relationships" xmlns:m="http://schemas.openxmlformats.org/officeDocument/2006/math" xmlns:v="urn:schemas-microsoft-com:vml" xmlns:wp14="http://schemas.microsoft.com/office/word/2010/wordprocessingDrawing" xmlns:wp="http://schemas.openxmlformats.org/drawingml/2006/wordprocessingDrawing" xmlns:w10="urn:schemas-microsoft-com:office:word" xmlns:w="http://schemas.openxmlformats.org/wordprocessingml/2006/main" xmlns:w14="http://schemas.microsoft.com/office/word/2010/wordml" xmlns:w15="http://schemas.microsoft.com/office/word/2012/wordml" xmlns:w16cex="http://schemas.microsoft.com/office/word/2018/wordml/cex" xmlns:w16cid="http://schemas.microsoft.com/office/word/2016/wordml/cid" xmlns:w16="http://schemas.microsoft.com/office/word/2018/wordml" xmlns:w16du="http://schemas.microsoft.com/office/word/2023/wordml/word16du" xmlns:w16sdtdh="http://schemas.microsoft.com/office/word/2020/wordml/sdtdatahash" xmlns:w16se="http://schemas.microsoft.com/office/word/2015/wordml/symex" xmlns:wpg="http://schemas.microsoft.com/office/word/2010/wordprocessingGroup" xmlns:wpi="http://schemas.microsoft.com/office/word/2010/wordprocessingInk" xmlns:wne="http://schemas.microsoft.com/office/word/2006/wordml" xmlns:wps="http://schemas.microsoft.com/office/word/2010/wordprocessingShape" mc:Ignorable="w14 w15 w16se w16cid w16 w16cex w16sdtdh wp14">
+<w:numbering xmlns:wpc="http://schemas.microsoft.com/office/word/2010/wordprocessingCanvas" xmlns:cx="http://schemas.microsoft.com/office/drawing/2014/chartex" xmlns:cx1="http://schemas.microsoft.com/office/drawing/2015/9/8/chartex" xmlns:cx2="http://schemas.microsoft.com/office/drawing/2015/10/21/chartex" xmlns:cx3="http://schemas.microsoft.com/office/drawing/2016/5/9/chartex" xmlns:cx4="http://schemas.microsoft.com/office/drawing/2016/5/10/chartex" xmlns:cx5="http://schemas.microsoft.com/office/drawing/2016/5/11/chartex" xmlns:cx6="http://schemas.microsoft.com/office/drawing/2016/5/12/chartex" xmlns:cx7="http://schemas.microsoft.com/office/drawing/2016/5/13/chartex" xmlns:cx8="http://schemas.microsoft.com/office/drawing/2016/5/14/chartex" xmlns:mc="http://schemas.openxmlformats.org/markup-compatibility/2006" xmlns:aink="http://schemas.microsoft.com/office/drawing/2016/ink" xmlns:am3d="http://schemas.microsoft.com/office/drawing/2017/model3d" xmlns:o="urn:schemas-microsoft-com:office:office" xmlns:r="http://schemas.openxmlformats.org/officeDocument/2006/relationships" xmlns:m="http://schemas.openxmlformats.org/officeDocument/2006/math" xmlns:v="urn:schemas-microsoft-com:vml" xmlns:wp14="http://schemas.microsoft.com/office/word/2010/wordprocessingDrawing" xmlns:wp="http://schemas.openxmlformats.org/drawingml/2006/wordprocessingDrawing" xmlns:w10="urn:schemas-microsoft-com:office:word" xmlns:w="http://schemas.openxmlformats.org/wordprocessingml/2006/main" xmlns:w14="http://schemas.microsoft.com/office/word/2010/wordml" xmlns:w15="http://schemas.microsoft.com/office/word/2012/wordml" xmlns:w16cex="http://schemas.microsoft.com/office/word/2018/wordml/cex" xmlns:w16cid="http://schemas.microsoft.com/office/word/2016/wordml/cid" xmlns:w16="http://schemas.microsoft.com/office/word/2018/wordml" xmlns:w16se="http://schemas.microsoft.com/office/word/2015/wordml/symex" xmlns:wpg="http://schemas.microsoft.com/office/word/2010/wordprocessingGroup" xmlns:wpi="http://schemas.microsoft.com/office/word/2010/wordprocessingInk" xmlns:wne="http://schemas.microsoft.com/office/word/2006/wordml" xmlns:wps="http://schemas.microsoft.com/office/word/2010/wordprocessingShape" mc:Ignorable="w14 w15 w16se w16cid w16 w16cex wp14">
   <w:abstractNum w:abstractNumId="0" w15:restartNumberingAfterBreak="0">
     <w:nsid w:val="33AC7CC9"/>
     <w:multiLevelType w:val="hybridMultilevel"/>
@@ -3228,6 +3261,119 @@
     </w:lvl>
   </w:abstractNum>
   <w:abstractNum w:abstractNumId="1" w15:restartNumberingAfterBreak="0">
+    <w:nsid w:val="3FA30E94"/>
+    <w:multiLevelType w:val="multilevel"/>
+    <w:tmpl w:val="BED46E36"/>
+    <w:lvl w:ilvl="0">
+      <w:start w:val="1"/>
+      <w:numFmt w:val="decimal"/>
+      <w:lvlText w:val="%1."/>
+      <w:lvlJc w:val="left"/>
+      <w:pPr>
+        <w:ind w:left="360" w:hanging="360"/>
+      </w:pPr>
+      <w:rPr>
+        <w:rFonts w:hint="default"/>
+      </w:rPr>
+    </w:lvl>
+    <w:lvl w:ilvl="1">
+      <w:start w:val="1"/>
+      <w:numFmt w:val="decimal"/>
+      <w:lvlText w:val="%1.%2."/>
+      <w:lvlJc w:val="left"/>
+      <w:pPr>
+        <w:ind w:left="792" w:hanging="432"/>
+      </w:pPr>
+      <w:rPr>
+        <w:rFonts w:hint="default"/>
+      </w:rPr>
+    </w:lvl>
+    <w:lvl w:ilvl="2">
+      <w:start w:val="1"/>
+      <w:numFmt w:val="decimal"/>
+      <w:lvlText w:val="%1.%2.%3."/>
+      <w:lvlJc w:val="left"/>
+      <w:pPr>
+        <w:ind w:left="1224" w:hanging="504"/>
+      </w:pPr>
+      <w:rPr>
+        <w:rFonts w:hint="default"/>
+      </w:rPr>
+    </w:lvl>
+    <w:lvl w:ilvl="3">
+      <w:start w:val="1"/>
+      <w:numFmt w:val="decimal"/>
+      <w:lvlText w:val="%1.%2.%3.%4."/>
+      <w:lvlJc w:val="left"/>
+      <w:pPr>
+        <w:ind w:left="1728" w:hanging="648"/>
+      </w:pPr>
+      <w:rPr>
+        <w:rFonts w:hint="default"/>
+      </w:rPr>
+    </w:lvl>
+    <w:lvl w:ilvl="4">
+      <w:start w:val="1"/>
+      <w:numFmt w:val="decimal"/>
+      <w:lvlText w:val="%1.%2.%3.%4.%5."/>
+      <w:lvlJc w:val="left"/>
+      <w:pPr>
+        <w:ind w:left="2232" w:hanging="792"/>
+      </w:pPr>
+      <w:rPr>
+        <w:rFonts w:hint="default"/>
+      </w:rPr>
+    </w:lvl>
+    <w:lvl w:ilvl="5">
+      <w:start w:val="1"/>
+      <w:numFmt w:val="decimal"/>
+      <w:lvlText w:val="%1.%2.%3.%4.%5.%6."/>
+      <w:lvlJc w:val="left"/>
+      <w:pPr>
+        <w:ind w:left="2736" w:hanging="936"/>
+      </w:pPr>
+      <w:rPr>
+        <w:rFonts w:hint="default"/>
+      </w:rPr>
+    </w:lvl>
+    <w:lvl w:ilvl="6">
+      <w:start w:val="1"/>
+      <w:numFmt w:val="decimal"/>
+      <w:lvlText w:val="%1.%2.%3.%4.%5.%6.%7."/>
+      <w:lvlJc w:val="left"/>
+      <w:pPr>
+        <w:ind w:left="3240" w:hanging="1080"/>
+      </w:pPr>
+      <w:rPr>
+        <w:rFonts w:hint="default"/>
+      </w:rPr>
+    </w:lvl>
+    <w:lvl w:ilvl="7">
+      <w:start w:val="1"/>
+      <w:numFmt w:val="decimal"/>
+      <w:lvlText w:val="%1.%2.%3.%4.%5.%6.%7.%8."/>
+      <w:lvlJc w:val="left"/>
+      <w:pPr>
+        <w:ind w:left="3744" w:hanging="1224"/>
+      </w:pPr>
+      <w:rPr>
+        <w:rFonts w:hint="default"/>
+      </w:rPr>
+    </w:lvl>
+    <w:lvl w:ilvl="8">
+      <w:start w:val="1"/>
+      <w:numFmt w:val="decimal"/>
+      <w:lvlText w:val="%1.%2.%3.%4.%5.%6.%7.%8.%9."/>
+      <w:lvlJc w:val="left"/>
+      <w:pPr>
+        <w:ind w:left="4320" w:hanging="1440"/>
+      </w:pPr>
+      <w:rPr>
+        <w:rFonts w:hint="default"/>
+      </w:rPr>
+    </w:lvl>
+  </w:abstractNum>
+  <w:abstractNum w:abstractNumId="2" w15:restartNumberingAfterBreak="0">
     <w:nsid w:val="4C174263"/>
     <w:multiLevelType w:val="hybridMultilevel"/>
     <w:tmpl w:val="46D6F5E8"/>
@@ -3340,7 +3486,129 @@
       </w:rPr>
     </w:lvl>
   </w:abstractNum>
-  <w:abstractNum w:abstractNumId="2" w15:restartNumberingAfterBreak="0">
+  <w:abstractNum w:abstractNumId="3" w15:restartNumberingAfterBreak="0">
+    <w:nsid w:val="594731FA"/>
+    <w:multiLevelType w:val="multilevel"/>
+    <w:tmpl w:val="C608D642"/>
+    <w:lvl w:ilvl="0">
+      <w:start w:val="5"/>
+      <w:numFmt w:val="decimal"/>
+      <w:pStyle w:val="Ttulo1"/>
+      <w:lvlText w:val="%1"/>
+      <w:lvlJc w:val="left"/>
+      <w:pPr>
+        <w:ind w:left="432" w:hanging="432"/>
+      </w:pPr>
+      <w:rPr>
+        <w:rFonts w:hint="default"/>
+      </w:rPr>
+    </w:lvl>
+    <w:lvl w:ilvl="1">
+      <w:start w:val="1"/>
+      <w:numFmt w:val="decimal"/>
+      <w:pStyle w:val="Ttulo2"/>
+      <w:lvlText w:val="%1.%2"/>
+      <w:lvlJc w:val="left"/>
+      <w:pPr>
+        <w:ind w:left="576" w:hanging="576"/>
+      </w:pPr>
+      <w:rPr>
+        <w:rFonts w:hint="default"/>
+      </w:rPr>
+    </w:lvl>
+    <w:lvl w:ilvl="2">
+      <w:start w:val="1"/>
+      <w:numFmt w:val="decimal"/>
+      <w:pStyle w:val="Ttulo3"/>
+      <w:lvlText w:val="%1.%2.%3"/>
+      <w:lvlJc w:val="left"/>
+      <w:pPr>
+        <w:ind w:left="720" w:hanging="720"/>
+      </w:pPr>
+      <w:rPr>
+        <w:rFonts w:hint="default"/>
+      </w:rPr>
+    </w:lvl>
+    <w:lvl w:ilvl="3">
+      <w:start w:val="1"/>
+      <w:numFmt w:val="decimal"/>
+      <w:pStyle w:val="Ttulo4"/>
+      <w:lvlText w:val="%1.%2.%3.%4"/>
+      <w:lvlJc w:val="left"/>
+      <w:pPr>
+        <w:ind w:left="864" w:hanging="864"/>
+      </w:pPr>
+      <w:rPr>
+        <w:rFonts w:hint="default"/>
+      </w:rPr>
+    </w:lvl>
+    <w:lvl w:ilvl="4">
+      <w:start w:val="1"/>
+      <w:numFmt w:val="decimal"/>
+      <w:pStyle w:val="Ttulo5"/>
+      <w:lvlText w:val="%1.%2.%3.%4.%5"/>
+      <w:lvlJc w:val="left"/>
+      <w:pPr>
+        <w:ind w:left="1008" w:hanging="1008"/>
+      </w:pPr>
+      <w:rPr>
+        <w:rFonts w:hint="default"/>
+      </w:rPr>
+    </w:lvl>
+    <w:lvl w:ilvl="5">
+      <w:start w:val="1"/>
+      <w:numFmt w:val="decimal"/>
+      <w:pStyle w:val="Ttulo6"/>
+      <w:lvlText w:val="%1.%2.%3.%4.%5.%6"/>
+      <w:lvlJc w:val="left"/>
+      <w:pPr>
+        <w:ind w:left="1152" w:hanging="1152"/>
+      </w:pPr>
+      <w:rPr>
+        <w:rFonts w:hint="default"/>
+      </w:rPr>
+    </w:lvl>
+    <w:lvl w:ilvl="6">
+      <w:start w:val="1"/>
+      <w:numFmt w:val="decimal"/>
+      <w:pStyle w:val="Ttulo7"/>
+      <w:lvlText w:val="%1.%2.%3.%4.%5.%6.%7"/>
+      <w:lvlJc w:val="left"/>
+      <w:pPr>
+        <w:ind w:left="1296" w:hanging="1296"/>
+      </w:pPr>
+      <w:rPr>
+        <w:rFonts w:hint="default"/>
+      </w:rPr>
+    </w:lvl>
+    <w:lvl w:ilvl="7">
+      <w:start w:val="1"/>
+      <w:numFmt w:val="decimal"/>
+      <w:pStyle w:val="Ttulo8"/>
+      <w:lvlText w:val="%1.%2.%3.%4.%5.%6.%7.%8"/>
+      <w:lvlJc w:val="left"/>
+      <w:pPr>
+        <w:ind w:left="1440" w:hanging="1440"/>
+      </w:pPr>
+      <w:rPr>
+        <w:rFonts w:hint="default"/>
+      </w:rPr>
+    </w:lvl>
+    <w:lvl w:ilvl="8">
+      <w:start w:val="1"/>
+      <w:numFmt w:val="decimal"/>
+      <w:pStyle w:val="Ttulo9"/>
+      <w:lvlText w:val="%1.%2.%3.%4.%5.%6.%7.%8.%9"/>
+      <w:lvlJc w:val="left"/>
+      <w:pPr>
+        <w:ind w:left="1584" w:hanging="1584"/>
+      </w:pPr>
+      <w:rPr>
+        <w:rFonts w:hint="default"/>
+      </w:rPr>
+    </w:lvl>
+  </w:abstractNum>
+  <w:abstractNum w:abstractNumId="4" w15:restartNumberingAfterBreak="0">
     <w:nsid w:val="74955698"/>
     <w:multiLevelType w:val="hybridMultilevel"/>
     <w:tmpl w:val="01CC4966"/>
@@ -3453,20 +3721,26 @@
       </w:rPr>
     </w:lvl>
   </w:abstractNum>
-  <w:num w:numId="1" w16cid:durableId="1303926646">
+  <w:num w:numId="1">
     <w:abstractNumId w:val="0"/>
   </w:num>
-  <w:num w:numId="2" w16cid:durableId="1180895907">
+  <w:num w:numId="2">
+    <w:abstractNumId w:val="2"/>
+  </w:num>
+  <w:num w:numId="3">
+    <w:abstractNumId w:val="4"/>
+  </w:num>
+  <w:num w:numId="4">
     <w:abstractNumId w:val="1"/>
   </w:num>
-  <w:num w:numId="3" w16cid:durableId="1113861580">
-    <w:abstractNumId w:val="2"/>
+  <w:num w:numId="5">
+    <w:abstractNumId w:val="3"/>
   </w:num>
 </w:numbering>
 </file>
 
 <file path=word/styles.xml><?xml version="1.0" encoding="utf-8"?>
-<w:styles xmlns:mc="http://schemas.openxmlformats.org/markup-compatibility/2006" xmlns:r="http://schemas.openxmlformats.org/officeDocument/2006/relationships" xmlns:w="http://schemas.openxmlformats.org/wordprocessingml/2006/main" xmlns:w14="http://schemas.microsoft.com/office/word/2010/wordml" xmlns:w15="http://schemas.microsoft.com/office/word/2012/wordml" xmlns:w16cex="http://schemas.microsoft.com/office/word/2018/wordml/cex" xmlns:w16cid="http://schemas.microsoft.com/office/word/2016/wordml/cid" xmlns:w16="http://schemas.microsoft.com/office/word/2018/wordml" xmlns:w16sdtdh="http://schemas.microsoft.com/office/word/2020/wordml/sdtdatahash" xmlns:w16se="http://schemas.microsoft.com/office/word/2015/wordml/symex" mc:Ignorable="w14 w15 w16se w16cid w16 w16cex w16sdtdh">
+<w:styles xmlns:mc="http://schemas.openxmlformats.org/markup-compatibility/2006" xmlns:r="http://schemas.openxmlformats.org/officeDocument/2006/relationships" xmlns:w="http://schemas.openxmlformats.org/wordprocessingml/2006/main" xmlns:w14="http://schemas.microsoft.com/office/word/2010/wordml" xmlns:w15="http://schemas.microsoft.com/office/word/2012/wordml" xmlns:w16cex="http://schemas.microsoft.com/office/word/2018/wordml/cex" xmlns:w16cid="http://schemas.microsoft.com/office/word/2016/wordml/cid" xmlns:w16="http://schemas.microsoft.com/office/word/2018/wordml" xmlns:w16se="http://schemas.microsoft.com/office/word/2015/wordml/symex" mc:Ignorable="w14 w15 w16se w16cid w16 w16cex">
   <w:docDefaults>
     <w:rPrDefault>
       <w:rPr>
@@ -3864,6 +4138,244 @@
     <w:name w:val="Normal"/>
     <w:qFormat/>
   </w:style>
+  <w:style w:type="paragraph" w:styleId="Ttulo1">
+    <w:name w:val="heading 1"/>
+    <w:basedOn w:val="Normal"/>
+    <w:next w:val="Normal"/>
+    <w:link w:val="Ttulo1Char"/>
+    <w:uiPriority w:val="9"/>
+    <w:qFormat/>
+    <w:rsid w:val="00F0721C"/>
+    <w:pPr>
+      <w:keepNext/>
+      <w:keepLines/>
+      <w:numPr>
+        <w:numId w:val="5"/>
+      </w:numPr>
+      <w:spacing w:before="480" w:after="0" w:line="276" w:lineRule="auto"/>
+      <w:outlineLvl w:val="0"/>
+    </w:pPr>
+    <w:rPr>
+      <w:rFonts w:ascii="Arial" w:eastAsiaTheme="majorEastAsia" w:hAnsi="Arial" w:cstheme="majorBidi"/>
+      <w:b/>
+      <w:bCs/>
+      <w:sz w:val="28"/>
+      <w:szCs w:val="28"/>
+    </w:rPr>
+  </w:style>
+  <w:style w:type="paragraph" w:styleId="Ttulo2">
+    <w:name w:val="heading 2"/>
+    <w:basedOn w:val="Normal"/>
+    <w:next w:val="Normal"/>
+    <w:link w:val="Ttulo2Char"/>
+    <w:uiPriority w:val="9"/>
+    <w:unhideWhenUsed/>
+    <w:qFormat/>
+    <w:rsid w:val="00F0721C"/>
+    <w:pPr>
+      <w:keepNext/>
+      <w:keepLines/>
+      <w:numPr>
+        <w:ilvl w:val="1"/>
+        <w:numId w:val="5"/>
+      </w:numPr>
+      <w:spacing w:before="40" w:after="0" w:line="276" w:lineRule="auto"/>
+      <w:outlineLvl w:val="1"/>
+    </w:pPr>
+    <w:rPr>
+      <w:rFonts w:asciiTheme="majorHAnsi" w:eastAsiaTheme="majorEastAsia" w:hAnsiTheme="majorHAnsi" w:cstheme="majorBidi"/>
+      <w:color w:val="2F5496" w:themeColor="accent1" w:themeShade="BF"/>
+      <w:sz w:val="26"/>
+      <w:szCs w:val="26"/>
+    </w:rPr>
+  </w:style>
+  <w:style w:type="paragraph" w:styleId="Ttulo3">
+    <w:name w:val="heading 3"/>
+    <w:basedOn w:val="Normal"/>
+    <w:next w:val="Normal"/>
+    <w:link w:val="Ttulo3Char"/>
+    <w:uiPriority w:val="9"/>
+    <w:semiHidden/>
+    <w:unhideWhenUsed/>
+    <w:qFormat/>
+    <w:rsid w:val="00F0721C"/>
+    <w:pPr>
+      <w:keepNext/>
+      <w:keepLines/>
+      <w:numPr>
+        <w:ilvl w:val="2"/>
+        <w:numId w:val="5"/>
+      </w:numPr>
+      <w:spacing w:before="40" w:after="0" w:line="276" w:lineRule="auto"/>
+      <w:outlineLvl w:val="2"/>
+    </w:pPr>
+    <w:rPr>
+      <w:rFonts w:asciiTheme="majorHAnsi" w:eastAsiaTheme="majorEastAsia" w:hAnsiTheme="majorHAnsi" w:cstheme="majorBidi"/>
+      <w:color w:val="1F3763" w:themeColor="accent1" w:themeShade="7F"/>
+      <w:sz w:val="24"/>
+      <w:szCs w:val="24"/>
+    </w:rPr>
+  </w:style>
+  <w:style w:type="paragraph" w:styleId="Ttulo4">
+    <w:name w:val="heading 4"/>
+    <w:basedOn w:val="Normal"/>
+    <w:next w:val="Normal"/>
+    <w:link w:val="Ttulo4Char"/>
+    <w:uiPriority w:val="9"/>
+    <w:semiHidden/>
+    <w:unhideWhenUsed/>
+    <w:qFormat/>
+    <w:rsid w:val="00F0721C"/>
+    <w:pPr>
+      <w:keepNext/>
+      <w:keepLines/>
+      <w:numPr>
+        <w:ilvl w:val="3"/>
+        <w:numId w:val="5"/>
+      </w:numPr>
+      <w:spacing w:before="40" w:after="0" w:line="276" w:lineRule="auto"/>
+      <w:outlineLvl w:val="3"/>
+    </w:pPr>
+    <w:rPr>
+      <w:rFonts w:asciiTheme="majorHAnsi" w:eastAsiaTheme="majorEastAsia" w:hAnsiTheme="majorHAnsi" w:cstheme="majorBidi"/>
+      <w:i/>
+      <w:iCs/>
+      <w:color w:val="2F5496" w:themeColor="accent1" w:themeShade="BF"/>
+    </w:rPr>
+  </w:style>
+  <w:style w:type="paragraph" w:styleId="Ttulo5">
+    <w:name w:val="heading 5"/>
+    <w:basedOn w:val="Normal"/>
+    <w:next w:val="Normal"/>
+    <w:link w:val="Ttulo5Char"/>
+    <w:uiPriority w:val="9"/>
+    <w:semiHidden/>
+    <w:unhideWhenUsed/>
+    <w:qFormat/>
+    <w:rsid w:val="00F0721C"/>
+    <w:pPr>
+      <w:keepNext/>
+      <w:keepLines/>
+      <w:numPr>
+        <w:ilvl w:val="4"/>
+        <w:numId w:val="5"/>
+      </w:numPr>
+      <w:spacing w:before="40" w:after="0" w:line="276" w:lineRule="auto"/>
+      <w:outlineLvl w:val="4"/>
+    </w:pPr>
+    <w:rPr>
+      <w:rFonts w:asciiTheme="majorHAnsi" w:eastAsiaTheme="majorEastAsia" w:hAnsiTheme="majorHAnsi" w:cstheme="majorBidi"/>
+      <w:color w:val="2F5496" w:themeColor="accent1" w:themeShade="BF"/>
+    </w:rPr>
+  </w:style>
+  <w:style w:type="paragraph" w:styleId="Ttulo6">
+    <w:name w:val="heading 6"/>
+    <w:basedOn w:val="Normal"/>
+    <w:next w:val="Normal"/>
+    <w:link w:val="Ttulo6Char"/>
+    <w:uiPriority w:val="9"/>
+    <w:semiHidden/>
+    <w:unhideWhenUsed/>
+    <w:qFormat/>
+    <w:rsid w:val="00F0721C"/>
+    <w:pPr>
+      <w:keepNext/>
+      <w:keepLines/>
+      <w:numPr>
+        <w:ilvl w:val="5"/>
+        <w:numId w:val="5"/>
+      </w:numPr>
+      <w:spacing w:before="40" w:after="0" w:line="276" w:lineRule="auto"/>
+      <w:outlineLvl w:val="5"/>
+    </w:pPr>
+    <w:rPr>
+      <w:rFonts w:asciiTheme="majorHAnsi" w:eastAsiaTheme="majorEastAsia" w:hAnsiTheme="majorHAnsi" w:cstheme="majorBidi"/>
+      <w:color w:val="1F3763" w:themeColor="accent1" w:themeShade="7F"/>
+    </w:rPr>
+  </w:style>
+  <w:style w:type="paragraph" w:styleId="Ttulo7">
+    <w:name w:val="heading 7"/>
+    <w:basedOn w:val="Normal"/>
+    <w:next w:val="Normal"/>
+    <w:link w:val="Ttulo7Char"/>
+    <w:uiPriority w:val="9"/>
+    <w:semiHidden/>
+    <w:unhideWhenUsed/>
+    <w:qFormat/>
+    <w:rsid w:val="00F0721C"/>
+    <w:pPr>
+      <w:keepNext/>
+      <w:keepLines/>
+      <w:numPr>
+        <w:ilvl w:val="6"/>
+        <w:numId w:val="5"/>
+      </w:numPr>
+      <w:spacing w:before="40" w:after="0" w:line="276" w:lineRule="auto"/>
+      <w:outlineLvl w:val="6"/>
+    </w:pPr>
+    <w:rPr>
+      <w:rFonts w:asciiTheme="majorHAnsi" w:eastAsiaTheme="majorEastAsia" w:hAnsiTheme="majorHAnsi" w:cstheme="majorBidi"/>
+      <w:i/>
+      <w:iCs/>
+      <w:color w:val="1F3763" w:themeColor="accent1" w:themeShade="7F"/>
+    </w:rPr>
+  </w:style>
+  <w:style w:type="paragraph" w:styleId="Ttulo8">
+    <w:name w:val="heading 8"/>
+    <w:basedOn w:val="Normal"/>
+    <w:next w:val="Normal"/>
+    <w:link w:val="Ttulo8Char"/>
+    <w:uiPriority w:val="9"/>
+    <w:semiHidden/>
+    <w:unhideWhenUsed/>
+    <w:qFormat/>
+    <w:rsid w:val="00F0721C"/>
+    <w:pPr>
+      <w:keepNext/>
+      <w:keepLines/>
+      <w:numPr>
+        <w:ilvl w:val="7"/>
+        <w:numId w:val="5"/>
+      </w:numPr>
+      <w:spacing w:before="40" w:after="0" w:line="276" w:lineRule="auto"/>
+      <w:outlineLvl w:val="7"/>
+    </w:pPr>
+    <w:rPr>
+      <w:rFonts w:asciiTheme="majorHAnsi" w:eastAsiaTheme="majorEastAsia" w:hAnsiTheme="majorHAnsi" w:cstheme="majorBidi"/>
+      <w:color w:val="272727" w:themeColor="text1" w:themeTint="D8"/>
+      <w:sz w:val="21"/>
+      <w:szCs w:val="21"/>
+    </w:rPr>
+  </w:style>
+  <w:style w:type="paragraph" w:styleId="Ttulo9">
+    <w:name w:val="heading 9"/>
+    <w:basedOn w:val="Normal"/>
+    <w:next w:val="Normal"/>
+    <w:link w:val="Ttulo9Char"/>
+    <w:uiPriority w:val="9"/>
+    <w:semiHidden/>
+    <w:unhideWhenUsed/>
+    <w:qFormat/>
+    <w:rsid w:val="00F0721C"/>
+    <w:pPr>
+      <w:keepNext/>
+      <w:keepLines/>
+      <w:numPr>
+        <w:ilvl w:val="8"/>
+        <w:numId w:val="5"/>
+      </w:numPr>
+      <w:spacing w:before="40" w:after="0" w:line="276" w:lineRule="auto"/>
+      <w:outlineLvl w:val="8"/>
+    </w:pPr>
+    <w:rPr>
+      <w:rFonts w:asciiTheme="majorHAnsi" w:eastAsiaTheme="majorEastAsia" w:hAnsiTheme="majorHAnsi" w:cstheme="majorBidi"/>
+      <w:i/>
+      <w:iCs/>
+      <w:color w:val="272727" w:themeColor="text1" w:themeTint="D8"/>
+      <w:sz w:val="21"/>
+      <w:szCs w:val="21"/>
+    </w:rPr>
+  </w:style>
   <w:style w:type="character" w:default="1" w:styleId="Fontepargpadro">
     <w:name w:val="Default Paragraph Font"/>
     <w:uiPriority w:val="1"/>
@@ -3935,6 +4447,129 @@
       <w:color w:val="44546A" w:themeColor="text2"/>
       <w:sz w:val="18"/>
       <w:szCs w:val="18"/>
+    </w:rPr>
+  </w:style>
+  <w:style w:type="character" w:customStyle="1" w:styleId="Ttulo1Char">
+    <w:name w:val="Título 1 Char"/>
+    <w:basedOn w:val="Fontepargpadro"/>
+    <w:link w:val="Ttulo1"/>
+    <w:uiPriority w:val="9"/>
+    <w:rsid w:val="00F0721C"/>
+    <w:rPr>
+      <w:rFonts w:ascii="Arial" w:eastAsiaTheme="majorEastAsia" w:hAnsi="Arial" w:cstheme="majorBidi"/>
+      <w:b/>
+      <w:bCs/>
+      <w:sz w:val="28"/>
+      <w:szCs w:val="28"/>
+    </w:rPr>
+  </w:style>
+  <w:style w:type="character" w:customStyle="1" w:styleId="Ttulo2Char">
+    <w:name w:val="Título 2 Char"/>
+    <w:basedOn w:val="Fontepargpadro"/>
+    <w:link w:val="Ttulo2"/>
+    <w:uiPriority w:val="9"/>
+    <w:rsid w:val="00F0721C"/>
+    <w:rPr>
+      <w:rFonts w:asciiTheme="majorHAnsi" w:eastAsiaTheme="majorEastAsia" w:hAnsiTheme="majorHAnsi" w:cstheme="majorBidi"/>
+      <w:color w:val="2F5496" w:themeColor="accent1" w:themeShade="BF"/>
+      <w:sz w:val="26"/>
+      <w:szCs w:val="26"/>
+    </w:rPr>
+  </w:style>
+  <w:style w:type="character" w:customStyle="1" w:styleId="Ttulo3Char">
+    <w:name w:val="Título 3 Char"/>
+    <w:basedOn w:val="Fontepargpadro"/>
+    <w:link w:val="Ttulo3"/>
+    <w:uiPriority w:val="9"/>
+    <w:semiHidden/>
+    <w:rsid w:val="00F0721C"/>
+    <w:rPr>
+      <w:rFonts w:asciiTheme="majorHAnsi" w:eastAsiaTheme="majorEastAsia" w:hAnsiTheme="majorHAnsi" w:cstheme="majorBidi"/>
+      <w:color w:val="1F3763" w:themeColor="accent1" w:themeShade="7F"/>
+      <w:sz w:val="24"/>
+      <w:szCs w:val="24"/>
+    </w:rPr>
+  </w:style>
+  <w:style w:type="character" w:customStyle="1" w:styleId="Ttulo4Char">
+    <w:name w:val="Título 4 Char"/>
+    <w:basedOn w:val="Fontepargpadro"/>
+    <w:link w:val="Ttulo4"/>
+    <w:uiPriority w:val="9"/>
+    <w:semiHidden/>
+    <w:rsid w:val="00F0721C"/>
+    <w:rPr>
+      <w:rFonts w:asciiTheme="majorHAnsi" w:eastAsiaTheme="majorEastAsia" w:hAnsiTheme="majorHAnsi" w:cstheme="majorBidi"/>
+      <w:i/>
+      <w:iCs/>
+      <w:color w:val="2F5496" w:themeColor="accent1" w:themeShade="BF"/>
+    </w:rPr>
+  </w:style>
+  <w:style w:type="character" w:customStyle="1" w:styleId="Ttulo5Char">
+    <w:name w:val="Título 5 Char"/>
+    <w:basedOn w:val="Fontepargpadro"/>
+    <w:link w:val="Ttulo5"/>
+    <w:uiPriority w:val="9"/>
+    <w:semiHidden/>
+    <w:rsid w:val="00F0721C"/>
+    <w:rPr>
+      <w:rFonts w:asciiTheme="majorHAnsi" w:eastAsiaTheme="majorEastAsia" w:hAnsiTheme="majorHAnsi" w:cstheme="majorBidi"/>
+      <w:color w:val="2F5496" w:themeColor="accent1" w:themeShade="BF"/>
+    </w:rPr>
+  </w:style>
+  <w:style w:type="character" w:customStyle="1" w:styleId="Ttulo6Char">
+    <w:name w:val="Título 6 Char"/>
+    <w:basedOn w:val="Fontepargpadro"/>
+    <w:link w:val="Ttulo6"/>
+    <w:uiPriority w:val="9"/>
+    <w:semiHidden/>
+    <w:rsid w:val="00F0721C"/>
+    <w:rPr>
+      <w:rFonts w:asciiTheme="majorHAnsi" w:eastAsiaTheme="majorEastAsia" w:hAnsiTheme="majorHAnsi" w:cstheme="majorBidi"/>
+      <w:color w:val="1F3763" w:themeColor="accent1" w:themeShade="7F"/>
+    </w:rPr>
+  </w:style>
+  <w:style w:type="character" w:customStyle="1" w:styleId="Ttulo7Char">
+    <w:name w:val="Título 7 Char"/>
+    <w:basedOn w:val="Fontepargpadro"/>
+    <w:link w:val="Ttulo7"/>
+    <w:uiPriority w:val="9"/>
+    <w:semiHidden/>
+    <w:rsid w:val="00F0721C"/>
+    <w:rPr>
+      <w:rFonts w:asciiTheme="majorHAnsi" w:eastAsiaTheme="majorEastAsia" w:hAnsiTheme="majorHAnsi" w:cstheme="majorBidi"/>
+      <w:i/>
+      <w:iCs/>
+      <w:color w:val="1F3763" w:themeColor="accent1" w:themeShade="7F"/>
+    </w:rPr>
+  </w:style>
+  <w:style w:type="character" w:customStyle="1" w:styleId="Ttulo8Char">
+    <w:name w:val="Título 8 Char"/>
+    <w:basedOn w:val="Fontepargpadro"/>
+    <w:link w:val="Ttulo8"/>
+    <w:uiPriority w:val="9"/>
+    <w:semiHidden/>
+    <w:rsid w:val="00F0721C"/>
+    <w:rPr>
+      <w:rFonts w:asciiTheme="majorHAnsi" w:eastAsiaTheme="majorEastAsia" w:hAnsiTheme="majorHAnsi" w:cstheme="majorBidi"/>
+      <w:color w:val="272727" w:themeColor="text1" w:themeTint="D8"/>
+      <w:sz w:val="21"/>
+      <w:szCs w:val="21"/>
+    </w:rPr>
+  </w:style>
+  <w:style w:type="character" w:customStyle="1" w:styleId="Ttulo9Char">
+    <w:name w:val="Título 9 Char"/>
+    <w:basedOn w:val="Fontepargpadro"/>
+    <w:link w:val="Ttulo9"/>
+    <w:uiPriority w:val="9"/>
+    <w:semiHidden/>
+    <w:rsid w:val="00F0721C"/>
+    <w:rPr>
+      <w:rFonts w:asciiTheme="majorHAnsi" w:eastAsiaTheme="majorEastAsia" w:hAnsiTheme="majorHAnsi" w:cstheme="majorBidi"/>
+      <w:i/>
+      <w:iCs/>
+      <w:color w:val="272727" w:themeColor="text1" w:themeTint="D8"/>
+      <w:sz w:val="21"/>
+      <w:szCs w:val="21"/>
     </w:rPr>
   </w:style>
 </w:styles>

</xml_diff>